<commit_message>
Fixed injury paper bash script
</commit_message>
<xml_diff>
--- a/USA/state/write_ups/01_wavelet_paper/words/04_eLife/10_entire/02_first_revisions/main_paper/US dynamic mortality seasonality analysis 2018 07 10.docx
+++ b/USA/state/write_ups/01_wavelet_paper/words/04_eLife/10_entire/02_first_revisions/main_paper/US dynamic mortality seasonality analysis 2018 07 10.docx
@@ -1768,21 +1768,10 @@
         <w:t xml:space="preserve"> in </w:t>
       </w:r>
       <w:r>
-        <w:t>respiratory infections persisted throughout the analysis period for all ages (</w:t>
-      </w:r>
-      <w:commentRangeStart w:id="4"/>
-      <w:r>
-        <w:t>Supplementary Figure XX</w:t>
-      </w:r>
-      <w:commentRangeEnd w:id="4"/>
-      <w:r>
-        <w:rPr>
-          <w:rStyle w:val="CommentReference"/>
-          <w:rFonts w:asciiTheme="minorHAnsi" w:hAnsiTheme="minorHAnsi" w:cstheme="minorBidi"/>
-          <w:lang w:eastAsia="en-US"/>
-        </w:rPr>
-        <w:commentReference w:id="4"/>
-      </w:r>
+        <w:t>respiratory infections persisted throughout the analysis period for all ages (Supplementary Figure XX</w:t>
+      </w:r>
+      <w:bookmarkStart w:id="4" w:name="_GoBack"/>
+      <w:bookmarkEnd w:id="4"/>
       <w:r>
         <w:t>).</w:t>
       </w:r>
@@ -2168,8 +2157,6 @@
           <w:t>.</w:t>
         </w:r>
       </w:ins>
-      <w:bookmarkStart w:id="27" w:name="_GoBack"/>
-      <w:bookmarkEnd w:id="27"/>
       <w:r>
         <w:t xml:space="preserve"> </w:t>
       </w:r>
@@ -2200,12 +2187,12 @@
       <w:r>
         <w:t xml:space="preserve">, </w:t>
       </w:r>
-      <w:del w:id="28" w:author="Parks, Robbie M" w:date="2018-07-10T17:39:00Z">
+      <w:del w:id="27" w:author="Parks, Robbie M" w:date="2018-07-10T17:39:00Z">
         <w:r>
           <w:delText>which matches</w:delText>
         </w:r>
       </w:del>
-      <w:ins w:id="29" w:author="Parks, Robbie M" w:date="2018-07-10T17:39:00Z">
+      <w:ins w:id="28" w:author="Parks, Robbie M" w:date="2018-07-10T17:39:00Z">
         <w:r>
           <w:t>matching</w:t>
         </w:r>
@@ -2357,7 +2344,7 @@
       <w:r>
         <w:t xml:space="preserve"> a net effect of declining winter-summer difference in cardiorespiratory deaths and increasing summer-winter difference in injury deaths</w:t>
       </w:r>
-      <w:ins w:id="30" w:author="Parks, Robbie M" w:date="2018-07-10T16:30:00Z">
+      <w:ins w:id="29" w:author="Parks, Robbie M" w:date="2018-07-10T16:30:00Z">
         <w:r>
           <w:t>, itself driven by increasing difference in non-intentional injuries</w:t>
         </w:r>
@@ -2365,52 +2352,52 @@
       <w:r>
         <w:t>.</w:t>
       </w:r>
-      <w:ins w:id="31" w:author="Parks, Robbie M" w:date="2018-07-10T16:31:00Z">
+      <w:ins w:id="30" w:author="Parks, Robbie M" w:date="2018-07-10T16:31:00Z">
         <w:r>
           <w:t xml:space="preserve"> In contrast to cardiorespiratory deaths</w:t>
         </w:r>
       </w:ins>
-      <w:ins w:id="32" w:author="Parks, Robbie M" w:date="2018-07-10T16:37:00Z">
+      <w:ins w:id="31" w:author="Parks, Robbie M" w:date="2018-07-10T16:37:00Z">
         <w:r>
           <w:t xml:space="preserve">, </w:t>
         </w:r>
       </w:ins>
-      <w:ins w:id="33" w:author="Parks, Robbie M" w:date="2018-07-10T16:40:00Z">
+      <w:ins w:id="32" w:author="Parks, Robbie M" w:date="2018-07-10T16:40:00Z">
         <w:r>
           <w:t xml:space="preserve">proportional difference increased in </w:t>
         </w:r>
       </w:ins>
-      <w:ins w:id="34" w:author="Parks, Robbie M" w:date="2018-07-10T18:11:00Z">
+      <w:ins w:id="33" w:author="Parks, Robbie M" w:date="2018-07-10T18:11:00Z">
         <w:r>
           <w:t>respiratory infection</w:t>
         </w:r>
       </w:ins>
-      <w:ins w:id="35" w:author="Parks, Robbie M" w:date="2018-07-10T16:40:00Z">
+      <w:ins w:id="34" w:author="Parks, Robbie M" w:date="2018-07-10T16:40:00Z">
         <w:r>
           <w:t xml:space="preserve"> deaths of </w:t>
         </w:r>
       </w:ins>
-      <w:ins w:id="36" w:author="Parks, Robbie M" w:date="2018-07-10T16:37:00Z">
+      <w:ins w:id="35" w:author="Parks, Robbie M" w:date="2018-07-10T16:37:00Z">
         <w:r>
           <w:t xml:space="preserve">several age groups </w:t>
         </w:r>
       </w:ins>
-      <w:ins w:id="37" w:author="Parks, Robbie M" w:date="2018-07-10T16:40:00Z">
+      <w:ins w:id="36" w:author="Parks, Robbie M" w:date="2018-07-10T16:40:00Z">
         <w:r>
           <w:t>in</w:t>
         </w:r>
       </w:ins>
-      <w:ins w:id="38" w:author="Parks, Robbie M" w:date="2018-07-10T16:37:00Z">
+      <w:ins w:id="37" w:author="Parks, Robbie M" w:date="2018-07-10T16:37:00Z">
         <w:r>
           <w:t xml:space="preserve"> both males and females</w:t>
         </w:r>
       </w:ins>
-      <w:ins w:id="39" w:author="Parks, Robbie M" w:date="2018-07-10T16:41:00Z">
+      <w:ins w:id="38" w:author="Parks, Robbie M" w:date="2018-07-10T16:41:00Z">
         <w:r>
           <w:t xml:space="preserve">, including </w:t>
         </w:r>
       </w:ins>
-      <w:ins w:id="40" w:author="Parks, Robbie M" w:date="2018-07-10T16:44:00Z">
+      <w:ins w:id="39" w:author="Parks, Robbie M" w:date="2018-07-10T16:44:00Z">
         <w:r>
           <w:t xml:space="preserve">significant increases in </w:t>
         </w:r>
@@ -2515,7 +2502,7 @@
       <w:r>
         <w:t xml:space="preserve"> </w:t>
       </w:r>
-      <w:commentRangeStart w:id="41"/>
+      <w:commentRangeStart w:id="40"/>
       <w:r>
         <w:t xml:space="preserve">The </w:t>
       </w:r>
@@ -2567,14 +2554,14 @@
       <w:r>
         <w:t>.</w:t>
       </w:r>
-      <w:commentRangeEnd w:id="41"/>
+      <w:commentRangeEnd w:id="40"/>
       <w:r>
         <w:rPr>
           <w:rStyle w:val="CommentReference"/>
           <w:rFonts w:asciiTheme="minorHAnsi" w:hAnsiTheme="minorHAnsi" w:cstheme="minorBidi"/>
           <w:lang w:eastAsia="en-US"/>
         </w:rPr>
-        <w:commentReference w:id="41"/>
+        <w:commentReference w:id="40"/>
       </w:r>
     </w:p>
     <w:p>
@@ -3036,32 +3023,32 @@
       <w:r>
         <w:t xml:space="preserve"> but </w:t>
       </w:r>
+      <w:commentRangeStart w:id="41"/>
+      <w:r>
+        <w:t xml:space="preserve">our subnational analysis over three decades revealed </w:t>
+      </w:r>
       <w:commentRangeStart w:id="42"/>
-      <w:r>
-        <w:t xml:space="preserve">our subnational analysis over three decades revealed </w:t>
-      </w:r>
       <w:commentRangeStart w:id="43"/>
-      <w:commentRangeStart w:id="44"/>
       <w:r>
         <w:t>variations</w:t>
       </w:r>
-      <w:commentRangeEnd w:id="43"/>
+      <w:commentRangeEnd w:id="42"/>
       <w:r>
         <w:rPr>
           <w:rStyle w:val="CommentReference"/>
           <w:rFonts w:asciiTheme="minorHAnsi" w:hAnsiTheme="minorHAnsi" w:cstheme="minorBidi"/>
           <w:lang w:eastAsia="en-US"/>
         </w:rPr>
-        <w:commentReference w:id="43"/>
-      </w:r>
-      <w:commentRangeEnd w:id="44"/>
+        <w:commentReference w:id="42"/>
+      </w:r>
+      <w:commentRangeEnd w:id="43"/>
       <w:r>
         <w:rPr>
           <w:rStyle w:val="CommentReference"/>
           <w:rFonts w:asciiTheme="minorHAnsi" w:hAnsiTheme="minorHAnsi" w:cstheme="minorBidi"/>
           <w:lang w:eastAsia="en-US"/>
         </w:rPr>
-        <w:commentReference w:id="44"/>
+        <w:commentReference w:id="43"/>
       </w:r>
       <w:r>
         <w:t xml:space="preserve"> in </w:t>
@@ -3078,14 +3065,14 @@
       <w:r>
         <w:t>reported before.</w:t>
       </w:r>
-      <w:commentRangeEnd w:id="42"/>
+      <w:commentRangeEnd w:id="41"/>
       <w:r>
         <w:rPr>
           <w:rStyle w:val="CommentReference"/>
           <w:rFonts w:asciiTheme="minorHAnsi" w:hAnsiTheme="minorHAnsi" w:cstheme="minorBidi"/>
           <w:lang w:eastAsia="en-US"/>
         </w:rPr>
-        <w:commentReference w:id="42"/>
+        <w:commentReference w:id="41"/>
       </w:r>
     </w:p>
     <w:p>
@@ -3112,7 +3099,7 @@
       <w:r>
         <w:t xml:space="preserve">in </w:t>
       </w:r>
-      <w:ins w:id="45" w:author="Parks, Robbie M" w:date="2018-07-10T17:46:00Z">
+      <w:ins w:id="44" w:author="Parks, Robbie M" w:date="2018-07-10T17:46:00Z">
         <w:r>
           <w:t xml:space="preserve">non-injury </w:t>
         </w:r>
@@ -3120,7 +3107,7 @@
       <w:r>
         <w:t>seasonal mortality variation</w:t>
       </w:r>
-      <w:ins w:id="46" w:author="Parks, Robbie M" w:date="2018-07-10T18:23:00Z">
+      <w:ins w:id="45" w:author="Parks, Robbie M" w:date="2018-07-10T18:23:00Z">
         <w:r>
           <w:t xml:space="preserve"> (independent of range of temperature)</w:t>
         </w:r>
@@ -3137,7 +3124,7 @@
       <w:r>
         <w:t xml:space="preserve">also seen in a study of 36 cities using </w:t>
       </w:r>
-      <w:ins w:id="47" w:author="Parks, Robbie M" w:date="2018-07-10T17:46:00Z">
+      <w:ins w:id="46" w:author="Parks, Robbie M" w:date="2018-07-10T17:46:00Z">
         <w:r>
           <w:t>all</w:t>
         </w:r>
@@ -3223,7 +3210,7 @@
           <w:rFonts w:asciiTheme="minorHAnsi" w:hAnsiTheme="minorHAnsi" w:cstheme="minorBidi"/>
           <w:lang w:eastAsia="en-US"/>
         </w:rPr>
-        <w:commentReference w:id="48"/>
+        <w:commentReference w:id="47"/>
       </w:r>
       <w:r>
         <w:rPr>
@@ -3231,7 +3218,7 @@
           <w:rFonts w:asciiTheme="minorHAnsi" w:hAnsiTheme="minorHAnsi" w:cstheme="minorBidi"/>
           <w:lang w:eastAsia="en-US"/>
         </w:rPr>
-        <w:commentReference w:id="49"/>
+        <w:commentReference w:id="48"/>
       </w:r>
       <w:r>
         <w:t>(t</w:t>
@@ -3242,35 +3229,35 @@
       <w:r>
         <w:t xml:space="preserve"> </w:t>
       </w:r>
+      <w:commentRangeStart w:id="49"/>
       <w:commentRangeStart w:id="50"/>
-      <w:commentRangeStart w:id="51"/>
       <w:r>
         <w:t>although the two measures are correlated</w:t>
       </w:r>
-      <w:commentRangeEnd w:id="50"/>
+      <w:commentRangeEnd w:id="49"/>
       <w:r>
         <w:rPr>
           <w:rStyle w:val="CommentReference"/>
           <w:rFonts w:asciiTheme="minorHAnsi" w:hAnsiTheme="minorHAnsi" w:cstheme="minorBidi"/>
           <w:lang w:eastAsia="en-US"/>
         </w:rPr>
-        <w:commentReference w:id="50"/>
-      </w:r>
-      <w:commentRangeEnd w:id="51"/>
+        <w:commentReference w:id="49"/>
+      </w:r>
+      <w:commentRangeEnd w:id="50"/>
       <w:r>
         <w:rPr>
           <w:rStyle w:val="CommentReference"/>
           <w:rFonts w:asciiTheme="minorHAnsi" w:hAnsiTheme="minorHAnsi" w:cstheme="minorBidi"/>
           <w:lang w:eastAsia="en-US"/>
         </w:rPr>
-        <w:commentReference w:id="51"/>
-      </w:r>
-      <w:ins w:id="52" w:author="Ezzati, Majid" w:date="2018-07-09T05:44:00Z">
+        <w:commentReference w:id="50"/>
+      </w:r>
+      <w:ins w:id="51" w:author="Ezzati, Majid" w:date="2018-07-09T05:44:00Z">
         <w:r>
           <w:t>)</w:t>
         </w:r>
       </w:ins>
-      <w:ins w:id="53" w:author="Ezzati, Majid" w:date="2018-07-09T00:10:00Z">
+      <w:ins w:id="52" w:author="Ezzati, Majid" w:date="2018-07-09T00:10:00Z">
         <w:r>
           <w:t xml:space="preserve">. </w:t>
         </w:r>
@@ -3373,99 +3360,99 @@
       <w:r>
         <w:t xml:space="preserve">of </w:t>
       </w:r>
+      <w:ins w:id="53" w:author="Ezzati, Majid" w:date="2018-07-09T05:52:00Z">
+        <w:r>
+          <w:t>(</w:t>
+        </w:r>
+      </w:ins>
+      <w:r>
+        <w:t>unintentional</w:t>
+      </w:r>
       <w:ins w:id="54" w:author="Ezzati, Majid" w:date="2018-07-09T05:52:00Z">
         <w:r>
-          <w:t>(</w:t>
+          <w:t>)</w:t>
         </w:r>
       </w:ins>
       <w:r>
-        <w:t>unintentional</w:t>
-      </w:r>
-      <w:ins w:id="55" w:author="Ezzati, Majid" w:date="2018-07-09T05:52:00Z">
+        <w:t xml:space="preserve"> </w:t>
+      </w:r>
+      <w:r>
+        <w:t>injuries, especially from road traffic crashes, which are more likely to occur in the summer months</w:t>
+      </w:r>
+      <w:r>
+        <w:t xml:space="preserve"> </w:t>
+      </w:r>
+      <w:r>
+        <w:fldChar w:fldCharType="begin" w:fldLock="1"/>
+      </w:r>
+      <w:r>
+        <w:instrText>ADDIN CSL_CITATION { "citationItems" : [ { "id" : "ITEM-1", "itemData" : { "author" : [ { "dropping-particle" : "", "family" : "National Highway Traffic Safety Administration", "given" : "", "non-dropping-particle" : "", "parse-names" : false, "suffix" : "" } ], "container-title" : "National Center for Statistics and Analysis (NCHS)", "id" : "ITEM-1", "issue" : "March", "issued" : { "date-parts" : [ [ "2005" ] ] }, "title" : "Trend and Pattern Analysis of Highway Crash Fatality By Month and Day", "type" : "article-journal" }, "uris" : [ "http://www.mendeley.com/documents/?uuid=e660a00d-5039-4361-97dc-e5563df2412f" ] } ], "mendeley" : { "formattedCitation" : "(National Highway Traffic Safety Administration, 2005)", "plainTextFormattedCitation" : "(National Highway Traffic Safety Administration, 2005)", "previouslyFormattedCitation" : "(National Highway Traffic Safety Administration, 2005)" }, "properties" : {  }, "schema" : "https://github.com/citation-style-language/schema/raw/master/csl-citation.json" }</w:instrText>
+      </w:r>
+      <w:r>
+        <w:fldChar w:fldCharType="separate"/>
+      </w:r>
+      <w:r>
+        <w:rPr>
+          <w:noProof/>
+        </w:rPr>
+        <w:t>(National Highway Traffic Safety Administration, 2005)</w:t>
+      </w:r>
+      <w:r>
+        <w:fldChar w:fldCharType="end"/>
+      </w:r>
+      <w:r>
+        <w:t xml:space="preserve"> </w:t>
+      </w:r>
+      <w:r>
+        <w:t>and are more common in men.</w:t>
+      </w:r>
+      <w:r>
+        <w:t xml:space="preserve"> </w:t>
+      </w:r>
+      <w:r>
+        <w:t xml:space="preserve">The weakening of seasonality in </w:t>
+      </w:r>
+      <w:r>
+        <w:t xml:space="preserve">boys </w:t>
+      </w:r>
+      <w:r>
+        <w:t xml:space="preserve">under five years of age </w:t>
+      </w:r>
+      <w:r>
+        <w:t>was</w:t>
+      </w:r>
+      <w:r>
+        <w:t xml:space="preserve"> related to </w:t>
+      </w:r>
+      <w:r>
+        <w:t xml:space="preserve">two phenomena: first, </w:t>
+      </w:r>
+      <w:r>
+        <w:t xml:space="preserve">the </w:t>
+      </w:r>
+      <w:r>
+        <w:t xml:space="preserve">seasonality of death </w:t>
+      </w:r>
+      <w:r>
+        <w:t xml:space="preserve">from cardiorespiratory </w:t>
+      </w:r>
+      <w:r>
+        <w:t xml:space="preserve">diseases </w:t>
+      </w:r>
+      <w:r>
+        <w:t xml:space="preserve">(mainly </w:t>
+      </w:r>
+      <w:ins w:id="55" w:author="Parks, Robbie M" w:date="2018-07-10T16:53:00Z">
+        <w:r>
+          <w:t>cardiovascular and chronic respiratory diseases</w:t>
+        </w:r>
+      </w:ins>
+      <w:ins w:id="56" w:author="Ezzati, Majid" w:date="2018-07-09T05:52:00Z">
         <w:r>
           <w:t>)</w:t>
         </w:r>
       </w:ins>
-      <w:r>
-        <w:t xml:space="preserve"> </w:t>
-      </w:r>
-      <w:r>
-        <w:t>injuries, especially from road traffic crashes, which are more likely to occur in the summer months</w:t>
-      </w:r>
-      <w:r>
-        <w:t xml:space="preserve"> </w:t>
-      </w:r>
-      <w:r>
-        <w:fldChar w:fldCharType="begin" w:fldLock="1"/>
-      </w:r>
-      <w:r>
-        <w:instrText>ADDIN CSL_CITATION { "citationItems" : [ { "id" : "ITEM-1", "itemData" : { "author" : [ { "dropping-particle" : "", "family" : "National Highway Traffic Safety Administration", "given" : "", "non-dropping-particle" : "", "parse-names" : false, "suffix" : "" } ], "container-title" : "National Center for Statistics and Analysis (NCHS)", "id" : "ITEM-1", "issue" : "March", "issued" : { "date-parts" : [ [ "2005" ] ] }, "title" : "Trend and Pattern Analysis of Highway Crash Fatality By Month and Day", "type" : "article-journal" }, "uris" : [ "http://www.mendeley.com/documents/?uuid=e660a00d-5039-4361-97dc-e5563df2412f" ] } ], "mendeley" : { "formattedCitation" : "(National Highway Traffic Safety Administration, 2005)", "plainTextFormattedCitation" : "(National Highway Traffic Safety Administration, 2005)", "previouslyFormattedCitation" : "(National Highway Traffic Safety Administration, 2005)" }, "properties" : {  }, "schema" : "https://github.com/citation-style-language/schema/raw/master/csl-citation.json" }</w:instrText>
-      </w:r>
-      <w:r>
-        <w:fldChar w:fldCharType="separate"/>
-      </w:r>
-      <w:r>
-        <w:rPr>
-          <w:noProof/>
-        </w:rPr>
-        <w:t>(National Highway Traffic Safety Administration, 2005)</w:t>
-      </w:r>
-      <w:r>
-        <w:fldChar w:fldCharType="end"/>
-      </w:r>
-      <w:r>
-        <w:t xml:space="preserve"> </w:t>
-      </w:r>
-      <w:r>
-        <w:t>and are more common in men.</w:t>
-      </w:r>
-      <w:r>
-        <w:t xml:space="preserve"> </w:t>
-      </w:r>
-      <w:r>
-        <w:t xml:space="preserve">The weakening of seasonality in </w:t>
-      </w:r>
-      <w:r>
-        <w:t xml:space="preserve">boys </w:t>
-      </w:r>
-      <w:r>
-        <w:t xml:space="preserve">under five years of age </w:t>
-      </w:r>
-      <w:r>
-        <w:t>was</w:t>
-      </w:r>
-      <w:r>
-        <w:t xml:space="preserve"> related to </w:t>
-      </w:r>
-      <w:r>
-        <w:t xml:space="preserve">two phenomena: first, </w:t>
-      </w:r>
-      <w:r>
-        <w:t xml:space="preserve">the </w:t>
-      </w:r>
-      <w:r>
-        <w:t xml:space="preserve">seasonality of death </w:t>
-      </w:r>
-      <w:r>
-        <w:t xml:space="preserve">from cardiorespiratory </w:t>
-      </w:r>
-      <w:r>
-        <w:t xml:space="preserve">diseases </w:t>
-      </w:r>
-      <w:r>
-        <w:t xml:space="preserve">(mainly </w:t>
-      </w:r>
-      <w:ins w:id="56" w:author="Parks, Robbie M" w:date="2018-07-10T16:53:00Z">
-        <w:r>
-          <w:t>cardiovascular and chronic respiratory diseases</w:t>
-        </w:r>
-      </w:ins>
-      <w:ins w:id="57" w:author="Ezzati, Majid" w:date="2018-07-09T05:52:00Z">
-        <w:r>
-          <w:t>)</w:t>
-        </w:r>
-      </w:ins>
-      <w:ins w:id="58" w:author="Parks, Robbie M" w:date="2018-07-10T16:53:00Z">
+      <w:ins w:id="57" w:author="Parks, Robbie M" w:date="2018-07-10T16:53:00Z">
         <w:r>
           <w:t xml:space="preserve"> </w:t>
         </w:r>
@@ -3762,7 +3749,7 @@
         </w:rPr>
         <w:t xml:space="preserve"> revision of ICD thereafter).</w:t>
       </w:r>
-      <w:ins w:id="59" w:author="Ezzati, Majid" w:date="2018-07-09T05:56:00Z">
+      <w:ins w:id="58" w:author="Ezzati, Majid" w:date="2018-07-09T05:56:00Z">
         <w:r>
           <w:rPr>
             <w:color w:val="000000" w:themeColor="text1"/>
@@ -3858,7 +3845,7 @@
         <w:spacing w:line="480" w:lineRule="auto"/>
         <w:jc w:val="both"/>
         <w:rPr>
-          <w:ins w:id="60" w:author="Parks, Robbie M" w:date="2018-06-19T14:05:00Z"/>
+          <w:ins w:id="59" w:author="Parks, Robbie M" w:date="2018-06-19T14:05:00Z"/>
         </w:rPr>
       </w:pPr>
     </w:p>
@@ -3867,432 +3854,432 @@
         <w:spacing w:line="480" w:lineRule="auto"/>
         <w:jc w:val="both"/>
         <w:rPr>
-          <w:ins w:id="61" w:author="Parks, Robbie M" w:date="2018-06-19T14:05:00Z"/>
+          <w:ins w:id="60" w:author="Parks, Robbie M" w:date="2018-06-19T14:05:00Z"/>
         </w:rPr>
       </w:pPr>
       <w:r>
         <w:t xml:space="preserve">We also subdivided the national data geographically </w:t>
       </w:r>
+      <w:ins w:id="61" w:author="Ezzati, Majid" w:date="2018-07-09T05:54:00Z">
+        <w:r>
+          <w:t>into nine</w:t>
+        </w:r>
+        <w:r>
+          <w:t xml:space="preserve"> </w:t>
+        </w:r>
+      </w:ins>
+      <w:r>
+        <w:t>climate regions used by the National Oceanic and Atmos</w:t>
+      </w:r>
+      <w:r>
+        <w:t>pheric Administration (Figure 1</w:t>
+      </w:r>
       <w:ins w:id="62" w:author="Ezzati, Majid" w:date="2018-07-09T05:54:00Z">
         <w:r>
-          <w:t>into nine</w:t>
-        </w:r>
+          <w:t xml:space="preserve"> and </w:t>
+        </w:r>
+        <w:r>
+          <w:t>Table 2</w:t>
+        </w:r>
+      </w:ins>
+      <w:r>
+        <w:t xml:space="preserve">) </w:t>
+      </w:r>
+      <w:r>
+        <w:fldChar w:fldCharType="begin" w:fldLock="1"/>
+      </w:r>
+      <w:r>
+        <w:instrText>ADDIN CSL_CITATION { "citationItems" : [ { "id" : "ITEM-1", "itemData" : { "abstract" : "By Thomas R. Karl and Walter James Koss. Contains introduction and methodology, with text statistics and 1 map (p. 1-8); and 10 charts and 20 tables showing monthly, seasonal, and annual area-weighted mean temperatures, by census division, 1895-Mar. 1984, with 88-90 year maximum and minimum averages, and 88-90 year means and standard deviations.", "author" : [ { "dropping-particle" : "", "family" : "Karl", "given" : "Thomas R", "non-dropping-particle" : "", "parse-names" : false, "suffix" : "" }, { "dropping-particle" : "", "family" : "Koss", "given" : "Walter J", "non-dropping-particle" : "", "parse-names" : false, "suffix" : "" } ], "container-title" : "Historical Climatology Series 3-3", "id" : "ITEM-1", "issued" : { "date-parts" : [ [ "1984" ] ] }, "page" : "38", "title" : "Regional and national monthly, seasonal, and annual temperature weighted by area, 1895-1983", "type" : "webpage" }, "uris" : [ "http://www.mendeley.com/documents/?uuid=b7f8ed30-4839-4494-bfc2-8917e328ea06" ] } ], "mendeley" : { "formattedCitation" : "(Karl &amp; Koss, 1984)", "plainTextFormattedCitation" : "(Karl &amp; Koss, 1984)", "previouslyFormattedCitation" : "(Karl &amp; Koss, 1984)" }, "properties" : {  }, "schema" : "https://github.com/citation-style-language/schema/raw/master/csl-citation.json" }</w:instrText>
+      </w:r>
+      <w:r>
+        <w:fldChar w:fldCharType="separate"/>
+      </w:r>
+      <w:r>
+        <w:rPr>
+          <w:noProof/>
+        </w:rPr>
+        <w:t>(Karl &amp; Koss, 1984)</w:t>
+      </w:r>
+      <w:r>
+        <w:fldChar w:fldCharType="end"/>
+      </w:r>
+      <w:r>
+        <w:t>.</w:t>
+      </w:r>
+      <w:r>
+        <w:t xml:space="preserve"> </w:t>
+      </w:r>
+      <w:commentRangeStart w:id="63"/>
+      <w:ins w:id="64" w:author="Parks, Robbie M" w:date="2018-06-19T17:44:00Z">
+        <w:r>
+          <w:t xml:space="preserve">The Central climate region has a </w:t>
+        </w:r>
+      </w:ins>
+      <w:ins w:id="65" w:author="Parks, Robbie M" w:date="2018-06-19T17:56:00Z">
+        <w:r>
+          <w:t>generally</w:t>
+        </w:r>
+      </w:ins>
+      <w:ins w:id="66" w:author="Parks, Robbie M" w:date="2018-06-19T17:44:00Z">
         <w:r>
           <w:t xml:space="preserve"> </w:t>
         </w:r>
       </w:ins>
-      <w:r>
-        <w:t>climate regions used by the National Oceanic and Atmos</w:t>
-      </w:r>
-      <w:r>
-        <w:t>pheric Administration (Figure 1</w:t>
-      </w:r>
-      <w:ins w:id="63" w:author="Ezzati, Majid" w:date="2018-07-09T05:54:00Z">
-        <w:r>
-          <w:t xml:space="preserve"> and </w:t>
-        </w:r>
-        <w:r>
-          <w:t>Table 2</w:t>
+      <w:ins w:id="67" w:author="Parks, Robbie M" w:date="2018-06-19T17:56:00Z">
+        <w:r>
+          <w:t>temperate climate, with cold winters and mild summers.</w:t>
         </w:r>
       </w:ins>
-      <w:r>
-        <w:t xml:space="preserve">) </w:t>
-      </w:r>
-      <w:r>
-        <w:fldChar w:fldCharType="begin" w:fldLock="1"/>
-      </w:r>
-      <w:r>
-        <w:instrText>ADDIN CSL_CITATION { "citationItems" : [ { "id" : "ITEM-1", "itemData" : { "abstract" : "By Thomas R. Karl and Walter James Koss. Contains introduction and methodology, with text statistics and 1 map (p. 1-8); and 10 charts and 20 tables showing monthly, seasonal, and annual area-weighted mean temperatures, by census division, 1895-Mar. 1984, with 88-90 year maximum and minimum averages, and 88-90 year means and standard deviations.", "author" : [ { "dropping-particle" : "", "family" : "Karl", "given" : "Thomas R", "non-dropping-particle" : "", "parse-names" : false, "suffix" : "" }, { "dropping-particle" : "", "family" : "Koss", "given" : "Walter J", "non-dropping-particle" : "", "parse-names" : false, "suffix" : "" } ], "container-title" : "Historical Climatology Series 3-3", "id" : "ITEM-1", "issued" : { "date-parts" : [ [ "1984" ] ] }, "page" : "38", "title" : "Regional and national monthly, seasonal, and annual temperature weighted by area, 1895-1983", "type" : "webpage" }, "uris" : [ "http://www.mendeley.com/documents/?uuid=b7f8ed30-4839-4494-bfc2-8917e328ea06" ] } ], "mendeley" : { "formattedCitation" : "(Karl &amp; Koss, 1984)", "plainTextFormattedCitation" : "(Karl &amp; Koss, 1984)", "previouslyFormattedCitation" : "(Karl &amp; Koss, 1984)" }, "properties" : {  }, "schema" : "https://github.com/citation-style-language/schema/raw/master/csl-citation.json" }</w:instrText>
-      </w:r>
-      <w:r>
-        <w:fldChar w:fldCharType="separate"/>
-      </w:r>
-      <w:r>
-        <w:rPr>
-          <w:noProof/>
-        </w:rPr>
-        <w:t>(Karl &amp; Koss, 1984)</w:t>
-      </w:r>
-      <w:r>
-        <w:fldChar w:fldCharType="end"/>
-      </w:r>
-      <w:r>
-        <w:t>.</w:t>
-      </w:r>
-      <w:r>
-        <w:t xml:space="preserve"> </w:t>
-      </w:r>
-      <w:commentRangeStart w:id="64"/>
-      <w:ins w:id="65" w:author="Parks, Robbie M" w:date="2018-06-19T17:44:00Z">
-        <w:r>
-          <w:t xml:space="preserve">The Central climate region has a </w:t>
+      <w:ins w:id="68" w:author="Parks, Robbie M" w:date="2018-06-19T17:45:00Z">
+        <w:r>
+          <w:t xml:space="preserve"> East North Central </w:t>
         </w:r>
       </w:ins>
-      <w:ins w:id="66" w:author="Parks, Robbie M" w:date="2018-06-19T17:56:00Z">
-        <w:r>
-          <w:t>generally</w:t>
+      <w:ins w:id="69" w:author="Parks, Robbie M" w:date="2018-06-19T17:56:00Z">
+        <w:r>
+          <w:t xml:space="preserve">is one of the coldest </w:t>
         </w:r>
       </w:ins>
-      <w:ins w:id="67" w:author="Parks, Robbie M" w:date="2018-06-19T17:44:00Z">
+      <w:ins w:id="70" w:author="Parks, Robbie M" w:date="2018-06-19T18:05:00Z">
+        <w:r>
+          <w:t xml:space="preserve">climate </w:t>
+        </w:r>
+      </w:ins>
+      <w:ins w:id="71" w:author="Parks, Robbie M" w:date="2018-06-19T17:56:00Z">
+        <w:r>
+          <w:t xml:space="preserve">regions of the United States, </w:t>
+        </w:r>
+      </w:ins>
+      <w:ins w:id="72" w:author="Parks, Robbie M" w:date="2018-06-19T18:06:00Z">
+        <w:r>
+          <w:t>with a mean annual temperature of 8°C</w:t>
+        </w:r>
+        <w:r>
+          <w:t>,</w:t>
+        </w:r>
         <w:r>
           <w:t xml:space="preserve"> </w:t>
         </w:r>
       </w:ins>
-      <w:ins w:id="68" w:author="Parks, Robbie M" w:date="2018-06-19T17:56:00Z">
-        <w:r>
-          <w:t>temperate climate, with cold winters and mild summers.</w:t>
+      <w:ins w:id="73" w:author="Parks, Robbie M" w:date="2018-06-19T18:05:00Z">
+        <w:r>
+          <w:t>and experiences</w:t>
         </w:r>
       </w:ins>
-      <w:ins w:id="69" w:author="Parks, Robbie M" w:date="2018-06-19T17:45:00Z">
-        <w:r>
-          <w:t xml:space="preserve"> East North Central </w:t>
+      <w:ins w:id="74" w:author="Parks, Robbie M" w:date="2018-06-19T17:56:00Z">
+        <w:r>
+          <w:t xml:space="preserve"> deep winters and warm summers</w:t>
         </w:r>
       </w:ins>
-      <w:ins w:id="70" w:author="Parks, Robbie M" w:date="2018-06-19T17:56:00Z">
-        <w:r>
-          <w:t xml:space="preserve">is one of the coldest </w:t>
+      <w:ins w:id="75" w:author="Parks, Robbie M" w:date="2018-06-19T18:00:00Z">
+        <w:r>
+          <w:t>,</w:t>
         </w:r>
       </w:ins>
-      <w:ins w:id="71" w:author="Parks, Robbie M" w:date="2018-06-19T18:05:00Z">
-        <w:r>
-          <w:t xml:space="preserve">climate </w:t>
+      <w:ins w:id="76" w:author="Parks, Robbie M" w:date="2018-06-19T17:45:00Z">
+        <w:r>
+          <w:t xml:space="preserve"> </w:t>
         </w:r>
       </w:ins>
-      <w:ins w:id="72" w:author="Parks, Robbie M" w:date="2018-06-19T17:56:00Z">
-        <w:r>
-          <w:t xml:space="preserve">regions of the United States, </w:t>
+      <w:ins w:id="77" w:author="Parks, Robbie M" w:date="2018-06-19T17:47:00Z">
+        <w:r>
+          <w:t>The Northeast</w:t>
         </w:r>
       </w:ins>
-      <w:ins w:id="73" w:author="Parks, Robbie M" w:date="2018-06-19T18:06:00Z">
-        <w:r>
-          <w:t>with a mean annual temperature of 8°C</w:t>
+      <w:ins w:id="78" w:author="Parks, Robbie M" w:date="2018-06-19T17:57:00Z">
+        <w:r>
+          <w:t xml:space="preserve"> possesses a humid, </w:t>
+        </w:r>
+      </w:ins>
+      <w:ins w:id="79" w:author="Parks, Robbie M" w:date="2018-06-19T17:58:00Z">
+        <w:r>
+          <w:t>continental</w:t>
+        </w:r>
+      </w:ins>
+      <w:ins w:id="80" w:author="Parks, Robbie M" w:date="2018-06-19T17:57:00Z">
+        <w:r>
+          <w:t xml:space="preserve"> climate</w:t>
+        </w:r>
+      </w:ins>
+      <w:ins w:id="81" w:author="Parks, Robbie M" w:date="2018-06-19T17:58:00Z">
+        <w:r>
+          <w:t>, and the largest population of the climate regions (</w:t>
+        </w:r>
+      </w:ins>
+      <w:ins w:id="82" w:author="Parks, Robbie M" w:date="2018-06-19T17:59:00Z">
+        <w:r>
+          <w:t xml:space="preserve">64,046,741 or </w:t>
+        </w:r>
+        <w:r>
+          <w:t>19.8% total population in 2016</w:t>
+        </w:r>
+      </w:ins>
+      <w:ins w:id="83" w:author="Parks, Robbie M" w:date="2018-06-19T17:58:00Z">
+        <w:r>
+          <w:t>)</w:t>
+        </w:r>
+      </w:ins>
+      <w:ins w:id="84" w:author="Parks, Robbie M" w:date="2018-06-19T18:02:00Z">
+        <w:r>
+          <w:t xml:space="preserve"> and the smallest share of the United States</w:t>
+        </w:r>
+      </w:ins>
+      <w:ins w:id="85" w:author="Parks, Robbie M" w:date="2018-06-19T18:06:00Z">
+        <w:r>
+          <w:t>’ land mass</w:t>
+        </w:r>
+      </w:ins>
+      <w:ins w:id="86" w:author="Parks, Robbie M" w:date="2018-06-19T18:02:00Z">
+        <w:r>
+          <w:t xml:space="preserve"> (</w:t>
+        </w:r>
+        <w:r>
+          <w:t>6.02%</w:t>
+        </w:r>
+        <w:r>
+          <w:t>)</w:t>
+        </w:r>
+      </w:ins>
+      <w:ins w:id="87" w:author="Parks, Robbie M" w:date="2018-06-19T18:01:00Z">
+        <w:r>
+          <w:t>.</w:t>
+        </w:r>
+      </w:ins>
+      <w:ins w:id="88" w:author="Parks, Robbie M" w:date="2018-06-19T17:47:00Z">
+        <w:r>
+          <w:t xml:space="preserve"> </w:t>
+        </w:r>
+      </w:ins>
+      <w:ins w:id="89" w:author="Parks, Robbie M" w:date="2018-06-19T14:22:00Z">
+        <w:r>
+          <w:t>The Northwest</w:t>
+        </w:r>
+      </w:ins>
+      <w:ins w:id="90" w:author="Parks, Robbie M" w:date="2018-06-19T14:45:00Z">
+        <w:r>
+          <w:t xml:space="preserve"> </w:t>
+        </w:r>
+      </w:ins>
+      <w:ins w:id="91" w:author="Parks, Robbie M" w:date="2018-06-19T14:22:00Z">
+        <w:r>
+          <w:t xml:space="preserve">has an oceanic </w:t>
+        </w:r>
+        <w:r>
+          <w:t>climate</w:t>
+        </w:r>
+      </w:ins>
+      <w:ins w:id="92" w:author="Parks, Robbie M" w:date="2018-06-19T15:42:00Z">
+        <w:r>
+          <w:t>, wet and cool in autumn, wi</w:t>
+        </w:r>
+      </w:ins>
+      <w:ins w:id="93" w:author="Parks, Robbie M" w:date="2018-06-19T15:44:00Z">
+        <w:r>
+          <w:t xml:space="preserve">nter, </w:t>
+        </w:r>
+        <w:r>
+          <w:t xml:space="preserve">spring </w:t>
+        </w:r>
+      </w:ins>
+      <w:ins w:id="94" w:author="Parks, Robbie M" w:date="2018-06-19T14:26:00Z">
+        <w:r>
+          <w:t xml:space="preserve">and </w:t>
+        </w:r>
+      </w:ins>
+      <w:ins w:id="95" w:author="Parks, Robbie M" w:date="2018-06-19T15:44:00Z">
+        <w:r>
+          <w:t xml:space="preserve">a </w:t>
+        </w:r>
+      </w:ins>
+      <w:ins w:id="96" w:author="Parks, Robbie M" w:date="2018-06-19T14:26:00Z">
+        <w:r>
+          <w:t xml:space="preserve">mild </w:t>
+        </w:r>
+      </w:ins>
+      <w:ins w:id="97" w:author="Parks, Robbie M" w:date="2018-06-19T15:44:00Z">
+        <w:r>
+          <w:t>summer</w:t>
+        </w:r>
+      </w:ins>
+      <w:ins w:id="98" w:author="Parks, Robbie M" w:date="2018-06-19T14:57:00Z">
+        <w:r>
+          <w:t xml:space="preserve">. </w:t>
+        </w:r>
+      </w:ins>
+      <w:ins w:id="99" w:author="Parks, Robbie M" w:date="2018-06-19T17:48:00Z">
+        <w:r>
+          <w:t>The South</w:t>
+        </w:r>
+      </w:ins>
+      <w:ins w:id="100" w:author="Parks, Robbie M" w:date="2018-06-19T18:03:00Z">
+        <w:r>
+          <w:t>, with the second warmest average annual temperature (18°C)</w:t>
         </w:r>
         <w:r>
           <w:t>,</w:t>
         </w:r>
+      </w:ins>
+      <w:ins w:id="101" w:author="Parks, Robbie M" w:date="2018-06-19T17:48:00Z">
+        <w:r>
+          <w:t xml:space="preserve"> takes up the largest geographic share of the USA (18.8% of land</w:t>
+        </w:r>
+      </w:ins>
+      <w:ins w:id="102" w:author="Parks, Robbie M" w:date="2018-06-19T18:10:00Z">
         <w:r>
           <w:t xml:space="preserve"> </w:t>
         </w:r>
       </w:ins>
-      <w:ins w:id="74" w:author="Parks, Robbie M" w:date="2018-06-19T18:05:00Z">
-        <w:r>
-          <w:t>and experiences</w:t>
+      <w:ins w:id="103" w:author="Parks, Robbie M" w:date="2018-06-19T17:48:00Z">
+        <w:r>
+          <w:t>mass), with half taken up by Texas.</w:t>
         </w:r>
       </w:ins>
-      <w:ins w:id="75" w:author="Parks, Robbie M" w:date="2018-06-19T17:56:00Z">
-        <w:r>
-          <w:t xml:space="preserve"> deep winters and warm summers</w:t>
+      <w:ins w:id="104" w:author="Parks, Robbie M" w:date="2018-06-19T17:52:00Z">
+        <w:r>
+          <w:t xml:space="preserve"> The Southeast</w:t>
         </w:r>
       </w:ins>
-      <w:ins w:id="76" w:author="Parks, Robbie M" w:date="2018-06-19T18:00:00Z">
+      <w:ins w:id="105" w:author="Parks, Robbie M" w:date="2018-06-19T14:26:00Z">
+        <w:r>
+          <w:t xml:space="preserve"> </w:t>
+        </w:r>
+      </w:ins>
+      <w:ins w:id="106" w:author="Parks, Robbie M" w:date="2018-06-19T18:00:00Z">
+        <w:r>
+          <w:t>has the warmest average temperature of the climate regions (</w:t>
+        </w:r>
+      </w:ins>
+      <w:ins w:id="107" w:author="Parks, Robbie M" w:date="2018-06-19T18:01:00Z">
+        <w:r>
+          <w:t>18.4°C</w:t>
+        </w:r>
+      </w:ins>
+      <w:ins w:id="108" w:author="Parks, Robbie M" w:date="2018-06-19T18:00:00Z">
+        <w:r>
+          <w:t xml:space="preserve">). </w:t>
+        </w:r>
+      </w:ins>
+      <w:ins w:id="109" w:author="Parks, Robbie M" w:date="2018-06-19T17:52:00Z">
+        <w:r>
+          <w:t xml:space="preserve">The Southwest is hot and dry, frequently under drought, with deserts and the Colorado Plateau dominating the geography. </w:t>
+        </w:r>
+      </w:ins>
+      <w:ins w:id="110" w:author="Parks, Robbie M" w:date="2018-06-19T14:26:00Z">
+        <w:r>
+          <w:t>T</w:t>
+        </w:r>
+      </w:ins>
+      <w:ins w:id="111" w:author="Parks, Robbie M" w:date="2018-06-19T14:45:00Z">
+        <w:r>
+          <w:t>he West is typically hot and dry</w:t>
+        </w:r>
+      </w:ins>
+      <w:ins w:id="112" w:author="Parks, Robbie M" w:date="2018-06-19T14:57:00Z">
+        <w:r>
+          <w:t xml:space="preserve">, with a large proportion </w:t>
+        </w:r>
+        <w:r>
+          <w:t>of the population living in cit</w:t>
+        </w:r>
+        <w:r>
+          <w:t>ies and metropolitan areas</w:t>
+        </w:r>
+        <w:r>
+          <w:t>.</w:t>
+        </w:r>
+      </w:ins>
+      <w:ins w:id="113" w:author="Parks, Robbie M" w:date="2018-06-19T15:00:00Z">
+        <w:r>
+          <w:t xml:space="preserve"> </w:t>
+        </w:r>
+      </w:ins>
+      <w:ins w:id="114" w:author="Parks, Robbie M" w:date="2018-06-19T15:02:00Z">
+        <w:r>
+          <w:t>West North Central</w:t>
+        </w:r>
+      </w:ins>
+      <w:ins w:id="115" w:author="Parks, Robbie M" w:date="2018-06-19T17:37:00Z">
         <w:r>
           <w:t>,</w:t>
         </w:r>
       </w:ins>
-      <w:ins w:id="77" w:author="Parks, Robbie M" w:date="2018-06-19T17:45:00Z">
+      <w:ins w:id="116" w:author="Parks, Robbie M" w:date="2018-06-19T15:02:00Z">
         <w:r>
           <w:t xml:space="preserve"> </w:t>
         </w:r>
       </w:ins>
-      <w:ins w:id="78" w:author="Parks, Robbie M" w:date="2018-06-19T17:47:00Z">
-        <w:r>
-          <w:t>The Northeast</w:t>
+      <w:ins w:id="117" w:author="Parks, Robbie M" w:date="2018-06-19T15:06:00Z">
+        <w:r>
+          <w:t>with 15.5% of the land</w:t>
         </w:r>
       </w:ins>
-      <w:ins w:id="79" w:author="Parks, Robbie M" w:date="2018-06-19T17:57:00Z">
-        <w:r>
-          <w:t xml:space="preserve"> possesses a humid, </w:t>
+      <w:ins w:id="118" w:author="Parks, Robbie M" w:date="2018-06-19T18:08:00Z">
+        <w:r>
+          <w:t xml:space="preserve"> </w:t>
         </w:r>
       </w:ins>
-      <w:ins w:id="80" w:author="Parks, Robbie M" w:date="2018-06-19T17:58:00Z">
-        <w:r>
-          <w:t>continental</w:t>
+      <w:ins w:id="119" w:author="Parks, Robbie M" w:date="2018-06-19T15:06:00Z">
+        <w:r>
+          <w:t>mass of the USA</w:t>
         </w:r>
       </w:ins>
-      <w:ins w:id="81" w:author="Parks, Robbie M" w:date="2018-06-19T17:57:00Z">
-        <w:r>
-          <w:t xml:space="preserve"> climate</w:t>
+      <w:ins w:id="120" w:author="Parks, Robbie M" w:date="2018-06-19T18:10:00Z">
+        <w:r>
+          <w:t xml:space="preserve"> second only to </w:t>
+        </w:r>
+        <w:r>
+          <w:t>the South in terms of land mass</w:t>
         </w:r>
       </w:ins>
-      <w:ins w:id="82" w:author="Parks, Robbie M" w:date="2018-06-19T17:58:00Z">
-        <w:r>
-          <w:t>, and the largest population of the climate regions (</w:t>
+      <w:ins w:id="121" w:author="Parks, Robbie M" w:date="2018-06-19T15:06:00Z">
+        <w:r>
+          <w:t xml:space="preserve">, </w:t>
+        </w:r>
+        <w:r>
+          <w:t xml:space="preserve">is the </w:t>
         </w:r>
       </w:ins>
-      <w:ins w:id="83" w:author="Parks, Robbie M" w:date="2018-06-19T17:59:00Z">
-        <w:r>
-          <w:t xml:space="preserve">64,046,741 or </w:t>
-        </w:r>
-        <w:r>
-          <w:t>19.8% total population in 2016</w:t>
+      <w:ins w:id="122" w:author="Parks, Robbie M" w:date="2018-06-19T17:41:00Z">
+        <w:r>
+          <w:t xml:space="preserve">least populated climate region (5,168,753 or </w:t>
         </w:r>
       </w:ins>
-      <w:ins w:id="84" w:author="Parks, Robbie M" w:date="2018-06-19T17:58:00Z">
+      <w:ins w:id="123" w:author="Parks, Robbie M" w:date="2018-06-19T17:43:00Z">
+        <w:r>
+          <w:t>1.6% of total population</w:t>
+        </w:r>
+      </w:ins>
+      <w:ins w:id="124" w:author="Parks, Robbie M" w:date="2018-06-19T18:00:00Z">
+        <w:r>
+          <w:t xml:space="preserve"> in 2016</w:t>
+        </w:r>
+      </w:ins>
+      <w:ins w:id="125" w:author="Parks, Robbie M" w:date="2018-06-19T17:43:00Z">
         <w:r>
           <w:t>)</w:t>
         </w:r>
       </w:ins>
-      <w:ins w:id="85" w:author="Parks, Robbie M" w:date="2018-06-19T18:02:00Z">
-        <w:r>
-          <w:t xml:space="preserve"> and the smallest share of the United States</w:t>
+      <w:ins w:id="126" w:author="Parks, Robbie M" w:date="2018-06-19T18:09:00Z">
+        <w:r>
+          <w:t xml:space="preserve"> and the coldest </w:t>
+        </w:r>
+        <w:r>
+          <w:t>on average throughout the year (7.6°C)</w:t>
         </w:r>
       </w:ins>
-      <w:ins w:id="86" w:author="Parks, Robbie M" w:date="2018-06-19T18:06:00Z">
-        <w:r>
-          <w:t>’ land mass</w:t>
+      <w:ins w:id="127" w:author="Parks, Robbie M" w:date="2018-06-19T15:04:00Z">
+        <w:r>
+          <w:t xml:space="preserve">. </w:t>
         </w:r>
       </w:ins>
-      <w:ins w:id="87" w:author="Parks, Robbie M" w:date="2018-06-19T18:02:00Z">
-        <w:r>
-          <w:t xml:space="preserve"> (</w:t>
-        </w:r>
-        <w:r>
-          <w:t>6.02%</w:t>
-        </w:r>
-        <w:r>
-          <w:t>)</w:t>
-        </w:r>
-      </w:ins>
-      <w:ins w:id="88" w:author="Parks, Robbie M" w:date="2018-06-19T18:01:00Z">
-        <w:r>
-          <w:t>.</w:t>
-        </w:r>
-      </w:ins>
-      <w:ins w:id="89" w:author="Parks, Robbie M" w:date="2018-06-19T17:47:00Z">
-        <w:r>
-          <w:t xml:space="preserve"> </w:t>
-        </w:r>
-      </w:ins>
-      <w:ins w:id="90" w:author="Parks, Robbie M" w:date="2018-06-19T14:22:00Z">
-        <w:r>
-          <w:t>The Northwest</w:t>
-        </w:r>
-      </w:ins>
-      <w:ins w:id="91" w:author="Parks, Robbie M" w:date="2018-06-19T14:45:00Z">
-        <w:r>
-          <w:t xml:space="preserve"> </w:t>
-        </w:r>
-      </w:ins>
-      <w:ins w:id="92" w:author="Parks, Robbie M" w:date="2018-06-19T14:22:00Z">
-        <w:r>
-          <w:t xml:space="preserve">has an oceanic </w:t>
-        </w:r>
-        <w:r>
-          <w:t>climate</w:t>
-        </w:r>
-      </w:ins>
-      <w:ins w:id="93" w:author="Parks, Robbie M" w:date="2018-06-19T15:42:00Z">
-        <w:r>
-          <w:t>, wet and cool in autumn, wi</w:t>
-        </w:r>
-      </w:ins>
-      <w:ins w:id="94" w:author="Parks, Robbie M" w:date="2018-06-19T15:44:00Z">
-        <w:r>
-          <w:t xml:space="preserve">nter, </w:t>
-        </w:r>
-        <w:r>
-          <w:t xml:space="preserve">spring </w:t>
-        </w:r>
-      </w:ins>
-      <w:ins w:id="95" w:author="Parks, Robbie M" w:date="2018-06-19T14:26:00Z">
-        <w:r>
-          <w:t xml:space="preserve">and </w:t>
-        </w:r>
-      </w:ins>
-      <w:ins w:id="96" w:author="Parks, Robbie M" w:date="2018-06-19T15:44:00Z">
-        <w:r>
-          <w:t xml:space="preserve">a </w:t>
-        </w:r>
-      </w:ins>
-      <w:ins w:id="97" w:author="Parks, Robbie M" w:date="2018-06-19T14:26:00Z">
-        <w:r>
-          <w:t xml:space="preserve">mild </w:t>
-        </w:r>
-      </w:ins>
-      <w:ins w:id="98" w:author="Parks, Robbie M" w:date="2018-06-19T15:44:00Z">
-        <w:r>
-          <w:t>summer</w:t>
-        </w:r>
-      </w:ins>
-      <w:ins w:id="99" w:author="Parks, Robbie M" w:date="2018-06-19T14:57:00Z">
-        <w:r>
-          <w:t xml:space="preserve">. </w:t>
-        </w:r>
-      </w:ins>
-      <w:ins w:id="100" w:author="Parks, Robbie M" w:date="2018-06-19T17:48:00Z">
-        <w:r>
-          <w:t>The South</w:t>
-        </w:r>
-      </w:ins>
-      <w:ins w:id="101" w:author="Parks, Robbie M" w:date="2018-06-19T18:03:00Z">
-        <w:r>
-          <w:t>, with the second warmest average annual temperature (18°C)</w:t>
-        </w:r>
-        <w:r>
-          <w:t>,</w:t>
-        </w:r>
-      </w:ins>
-      <w:ins w:id="102" w:author="Parks, Robbie M" w:date="2018-06-19T17:48:00Z">
-        <w:r>
-          <w:t xml:space="preserve"> takes up the largest geographic share of the USA (18.8% of land</w:t>
-        </w:r>
-      </w:ins>
-      <w:ins w:id="103" w:author="Parks, Robbie M" w:date="2018-06-19T18:10:00Z">
-        <w:r>
-          <w:t xml:space="preserve"> </w:t>
-        </w:r>
-      </w:ins>
-      <w:ins w:id="104" w:author="Parks, Robbie M" w:date="2018-06-19T17:48:00Z">
-        <w:r>
-          <w:t>mass), with half taken up by Texas.</w:t>
-        </w:r>
-      </w:ins>
-      <w:ins w:id="105" w:author="Parks, Robbie M" w:date="2018-06-19T17:52:00Z">
-        <w:r>
-          <w:t xml:space="preserve"> The Southeast</w:t>
-        </w:r>
-      </w:ins>
-      <w:ins w:id="106" w:author="Parks, Robbie M" w:date="2018-06-19T14:26:00Z">
-        <w:r>
-          <w:t xml:space="preserve"> </w:t>
-        </w:r>
-      </w:ins>
-      <w:ins w:id="107" w:author="Parks, Robbie M" w:date="2018-06-19T18:00:00Z">
-        <w:r>
-          <w:t>has the warmest average temperature of the climate regions (</w:t>
-        </w:r>
-      </w:ins>
-      <w:ins w:id="108" w:author="Parks, Robbie M" w:date="2018-06-19T18:01:00Z">
-        <w:r>
-          <w:t>18.4°C</w:t>
-        </w:r>
-      </w:ins>
-      <w:ins w:id="109" w:author="Parks, Robbie M" w:date="2018-06-19T18:00:00Z">
-        <w:r>
-          <w:t xml:space="preserve">). </w:t>
-        </w:r>
-      </w:ins>
-      <w:ins w:id="110" w:author="Parks, Robbie M" w:date="2018-06-19T17:52:00Z">
-        <w:r>
-          <w:t xml:space="preserve">The Southwest is hot and dry, frequently under drought, with deserts and the Colorado Plateau dominating the geography. </w:t>
-        </w:r>
-      </w:ins>
-      <w:ins w:id="111" w:author="Parks, Robbie M" w:date="2018-06-19T14:26:00Z">
-        <w:r>
-          <w:t>T</w:t>
-        </w:r>
-      </w:ins>
-      <w:ins w:id="112" w:author="Parks, Robbie M" w:date="2018-06-19T14:45:00Z">
-        <w:r>
-          <w:t>he West is typically hot and dry</w:t>
-        </w:r>
-      </w:ins>
-      <w:ins w:id="113" w:author="Parks, Robbie M" w:date="2018-06-19T14:57:00Z">
-        <w:r>
-          <w:t xml:space="preserve">, with a large proportion </w:t>
-        </w:r>
-        <w:r>
-          <w:t>of the population living in cit</w:t>
-        </w:r>
-        <w:r>
-          <w:t>ies and metropolitan areas</w:t>
-        </w:r>
-        <w:r>
-          <w:t>.</w:t>
-        </w:r>
-      </w:ins>
-      <w:ins w:id="114" w:author="Parks, Robbie M" w:date="2018-06-19T15:00:00Z">
-        <w:r>
-          <w:t xml:space="preserve"> </w:t>
-        </w:r>
-      </w:ins>
-      <w:ins w:id="115" w:author="Parks, Robbie M" w:date="2018-06-19T15:02:00Z">
-        <w:r>
-          <w:t>West North Central</w:t>
-        </w:r>
-      </w:ins>
-      <w:ins w:id="116" w:author="Parks, Robbie M" w:date="2018-06-19T17:37:00Z">
-        <w:r>
-          <w:t>,</w:t>
-        </w:r>
-      </w:ins>
-      <w:ins w:id="117" w:author="Parks, Robbie M" w:date="2018-06-19T15:02:00Z">
-        <w:r>
-          <w:t xml:space="preserve"> </w:t>
-        </w:r>
-      </w:ins>
-      <w:ins w:id="118" w:author="Parks, Robbie M" w:date="2018-06-19T15:06:00Z">
-        <w:r>
-          <w:t>with 15.5% of the land</w:t>
-        </w:r>
-      </w:ins>
-      <w:ins w:id="119" w:author="Parks, Robbie M" w:date="2018-06-19T18:08:00Z">
-        <w:r>
-          <w:t xml:space="preserve"> </w:t>
-        </w:r>
-      </w:ins>
-      <w:ins w:id="120" w:author="Parks, Robbie M" w:date="2018-06-19T15:06:00Z">
-        <w:r>
-          <w:t>mass of the USA</w:t>
-        </w:r>
-      </w:ins>
-      <w:ins w:id="121" w:author="Parks, Robbie M" w:date="2018-06-19T18:10:00Z">
-        <w:r>
-          <w:t xml:space="preserve"> second only to </w:t>
-        </w:r>
-        <w:r>
-          <w:t>the South in terms of land mass</w:t>
-        </w:r>
-      </w:ins>
-      <w:ins w:id="122" w:author="Parks, Robbie M" w:date="2018-06-19T15:06:00Z">
-        <w:r>
-          <w:t xml:space="preserve">, </w:t>
-        </w:r>
-        <w:r>
-          <w:t xml:space="preserve">is the </w:t>
-        </w:r>
-      </w:ins>
-      <w:ins w:id="123" w:author="Parks, Robbie M" w:date="2018-06-19T17:41:00Z">
-        <w:r>
-          <w:t xml:space="preserve">least populated climate region (5,168,753 or </w:t>
-        </w:r>
-      </w:ins>
-      <w:ins w:id="124" w:author="Parks, Robbie M" w:date="2018-06-19T17:43:00Z">
-        <w:r>
-          <w:t>1.6% of total population</w:t>
-        </w:r>
-      </w:ins>
-      <w:ins w:id="125" w:author="Parks, Robbie M" w:date="2018-06-19T18:00:00Z">
-        <w:r>
-          <w:t xml:space="preserve"> in 2016</w:t>
-        </w:r>
-      </w:ins>
-      <w:ins w:id="126" w:author="Parks, Robbie M" w:date="2018-06-19T17:43:00Z">
-        <w:r>
-          <w:t>)</w:t>
-        </w:r>
-      </w:ins>
-      <w:ins w:id="127" w:author="Parks, Robbie M" w:date="2018-06-19T18:09:00Z">
-        <w:r>
-          <w:t xml:space="preserve"> and the coldest </w:t>
-        </w:r>
-        <w:r>
-          <w:t>on average throughout the year (7.6°C)</w:t>
-        </w:r>
-      </w:ins>
-      <w:ins w:id="128" w:author="Parks, Robbie M" w:date="2018-06-19T15:04:00Z">
-        <w:r>
-          <w:t xml:space="preserve">. </w:t>
-        </w:r>
-      </w:ins>
-      <w:commentRangeEnd w:id="64"/>
+      <w:commentRangeEnd w:id="63"/>
       <w:r>
         <w:rPr>
           <w:rStyle w:val="CommentReference"/>
           <w:rFonts w:asciiTheme="minorHAnsi" w:hAnsiTheme="minorHAnsi" w:cstheme="minorBidi"/>
           <w:lang w:eastAsia="en-US"/>
         </w:rPr>
-        <w:commentReference w:id="64"/>
+        <w:commentReference w:id="63"/>
       </w:r>
     </w:p>
     <w:p>
@@ -4300,7 +4287,7 @@
         <w:spacing w:line="480" w:lineRule="auto"/>
         <w:jc w:val="both"/>
         <w:rPr>
-          <w:ins w:id="129" w:author="Parks, Robbie M" w:date="2018-06-19T14:05:00Z"/>
+          <w:ins w:id="128" w:author="Parks, Robbie M" w:date="2018-06-19T14:05:00Z"/>
         </w:rPr>
       </w:pPr>
     </w:p>
@@ -4309,7 +4296,7 @@
         <w:spacing w:line="480" w:lineRule="auto"/>
         <w:jc w:val="both"/>
         <w:rPr>
-          <w:ins w:id="130" w:author="Parks, Robbie M" w:date="2018-06-19T18:49:00Z"/>
+          <w:ins w:id="129" w:author="Parks, Robbie M" w:date="2018-06-19T18:49:00Z"/>
           <w:color w:val="000000" w:themeColor="text1"/>
         </w:rPr>
       </w:pPr>
@@ -4344,7 +4331,7 @@
         </w:rPr>
         <w:t xml:space="preserve">For analysis of seasonality by cause of death, we mapped each ICD-9 and ICD-10 codes to </w:t>
       </w:r>
-      <w:ins w:id="131" w:author="Ezzati, Majid" w:date="2018-07-09T05:58:00Z">
+      <w:ins w:id="130" w:author="Ezzati, Majid" w:date="2018-07-09T05:58:00Z">
         <w:r>
           <w:rPr>
             <w:color w:val="000000" w:themeColor="text1"/>
@@ -4358,7 +4345,7 @@
         </w:rPr>
         <w:t xml:space="preserve"> disease categories</w:t>
       </w:r>
-      <w:ins w:id="132" w:author="Ezzati, Majid" w:date="2018-07-09T05:58:00Z">
+      <w:ins w:id="131" w:author="Ezzati, Majid" w:date="2018-07-09T05:58:00Z">
         <w:r>
           <w:rPr>
             <w:color w:val="000000" w:themeColor="text1"/>
@@ -4380,7 +4367,7 @@
           <w:t xml:space="preserve"> subcategories which are presented in </w:t>
         </w:r>
       </w:ins>
-      <w:ins w:id="133" w:author="Parks, Robbie M" w:date="2018-07-09T11:04:00Z">
+      <w:ins w:id="132" w:author="Parks, Robbie M" w:date="2018-07-09T11:04:00Z">
         <w:r>
           <w:rPr>
             <w:color w:val="000000" w:themeColor="text1"/>
@@ -4388,7 +4375,7 @@
           <w:t xml:space="preserve">the </w:t>
         </w:r>
       </w:ins>
-      <w:ins w:id="134" w:author="Ezzati, Majid" w:date="2018-07-09T05:58:00Z">
+      <w:ins w:id="133" w:author="Ezzati, Majid" w:date="2018-07-09T05:58:00Z">
         <w:r>
           <w:rPr>
             <w:color w:val="000000" w:themeColor="text1"/>
@@ -4396,7 +4383,7 @@
           <w:t>Supplementary</w:t>
         </w:r>
       </w:ins>
-      <w:ins w:id="135" w:author="Parks, Robbie M" w:date="2018-07-09T11:04:00Z">
+      <w:ins w:id="134" w:author="Parks, Robbie M" w:date="2018-07-09T11:04:00Z">
         <w:r>
           <w:rPr>
             <w:color w:val="000000" w:themeColor="text1"/>
@@ -4410,7 +4397,7 @@
         </w:rPr>
         <w:t>.</w:t>
       </w:r>
-      <w:ins w:id="136" w:author="Ezzati, Majid" w:date="2018-07-09T05:57:00Z">
+      <w:ins w:id="135" w:author="Ezzati, Majid" w:date="2018-07-09T05:57:00Z">
         <w:r>
           <w:rPr>
             <w:color w:val="000000" w:themeColor="text1"/>
@@ -4671,7 +4658,7 @@
         <w:lastRenderedPageBreak/>
         <w:t>We used wavelet analysis to investigate seasonality, both nationally and sub-nationally, for each age-sex group. Wavelet analysis uncovers the presence, and frequency, of repeated maxima and minima in each age-sex-specific death rate time series. In brief, a Morlet wavelet, described in detail elsewhere</w:t>
       </w:r>
-      <w:commentRangeStart w:id="137"/>
+      <w:commentRangeStart w:id="136"/>
       <w:r>
         <w:rPr>
           <w:rFonts w:ascii="Times New Roman" w:hAnsi="Times New Roman" w:cs="Times New Roman"/>
@@ -4745,12 +4732,12 @@
         </w:rPr>
         <w:t xml:space="preserve"> </w:t>
       </w:r>
-      <w:commentRangeEnd w:id="137"/>
+      <w:commentRangeEnd w:id="136"/>
       <w:r>
         <w:rPr>
           <w:rStyle w:val="CommentReference"/>
         </w:rPr>
-        <w:commentReference w:id="137"/>
+        <w:commentReference w:id="136"/>
       </w:r>
       <w:r>
         <w:rPr>
@@ -4851,7 +4838,7 @@
         </w:rPr>
         <w:t xml:space="preserve">In addition to coefficients that measure the frequency of periodicity, wavelet analysis </w:t>
       </w:r>
-      <w:ins w:id="138" w:author="Ezzati, Majid" w:date="2018-07-09T06:07:00Z">
+      <w:ins w:id="137" w:author="Ezzati, Majid" w:date="2018-07-09T06:07:00Z">
         <w:r>
           <w:rPr>
             <w:rFonts w:ascii="Times New Roman" w:hAnsi="Times New Roman" w:cs="Times New Roman"/>
@@ -4881,7 +4868,7 @@
         </w:rPr>
         <w:t xml:space="preserve"> </w:t>
       </w:r>
-      <w:ins w:id="139" w:author="Ezzati, Majid" w:date="2018-07-09T06:08:00Z">
+      <w:ins w:id="138" w:author="Ezzati, Majid" w:date="2018-07-09T06:08:00Z">
         <w:r>
           <w:rPr>
             <w:rFonts w:ascii="Times New Roman" w:hAnsi="Times New Roman" w:cs="Times New Roman"/>
@@ -4956,7 +4943,7 @@
         </w:rPr>
         <w:t xml:space="preserve"> </w:t>
       </w:r>
-      <w:ins w:id="140" w:author="Ezzati, Majid" w:date="2018-07-09T06:11:00Z">
+      <w:ins w:id="139" w:author="Ezzati, Majid" w:date="2018-07-09T06:11:00Z">
         <w:r>
           <w:rPr>
             <w:rFonts w:ascii="Times New Roman" w:hAnsi="Times New Roman" w:cs="Times New Roman"/>
@@ -4993,7 +4980,7 @@
           </w:rPr>
           <w:t xml:space="preserve"> </w:t>
         </w:r>
-        <w:commentRangeStart w:id="141"/>
+        <w:commentRangeStart w:id="140"/>
         <w:r>
           <w:rPr>
             <w:rFonts w:ascii="Times New Roman" w:hAnsi="Times New Roman" w:cs="Times New Roman"/>
@@ -5013,7 +5000,7 @@
         </w:rPr>
         <w:t xml:space="preserve">e </w:t>
       </w:r>
-      <w:ins w:id="142" w:author="Ezzati, Majid" w:date="2018-07-09T06:10:00Z">
+      <w:ins w:id="141" w:author="Ezzati, Majid" w:date="2018-07-09T06:10:00Z">
         <w:r>
           <w:rPr>
             <w:rFonts w:ascii="Times New Roman" w:hAnsi="Times New Roman" w:cs="Times New Roman"/>
@@ -5024,7 +5011,7 @@
           <w:t xml:space="preserve">report the p values for the </w:t>
         </w:r>
       </w:ins>
-      <w:ins w:id="143" w:author="Ezzati, Majid" w:date="2018-07-09T06:11:00Z">
+      <w:ins w:id="142" w:author="Ezzati, Majid" w:date="2018-07-09T06:11:00Z">
         <w:r>
           <w:rPr>
             <w:rFonts w:ascii="Times New Roman" w:hAnsi="Times New Roman" w:cs="Times New Roman"/>
@@ -5089,14 +5076,14 @@
         </w:rPr>
         <w:t>.</w:t>
       </w:r>
-      <w:commentRangeEnd w:id="141"/>
+      <w:commentRangeEnd w:id="140"/>
       <w:r>
         <w:rPr>
           <w:rStyle w:val="CommentReference"/>
         </w:rPr>
-        <w:commentReference w:id="141"/>
-      </w:r>
-      <w:ins w:id="144" w:author="Ezzati, Majid" w:date="2018-07-09T06:11:00Z">
+        <w:commentReference w:id="140"/>
+      </w:r>
+      <w:ins w:id="143" w:author="Ezzati, Majid" w:date="2018-07-09T06:11:00Z">
         <w:r>
           <w:rPr>
             <w:rFonts w:ascii="Times New Roman" w:hAnsi="Times New Roman" w:cs="Times New Roman"/>
@@ -5120,13 +5107,13 @@
         <w:rPr>
           <w:rStyle w:val="CommentReference"/>
         </w:rPr>
+        <w:commentReference w:id="144"/>
+      </w:r>
+      <w:r>
+        <w:rPr>
+          <w:rStyle w:val="CommentReference"/>
+        </w:rPr>
         <w:commentReference w:id="145"/>
-      </w:r>
-      <w:r>
-        <w:rPr>
-          <w:rStyle w:val="CommentReference"/>
-        </w:rPr>
-        <w:commentReference w:id="146"/>
       </w:r>
       <w:r>
         <w:rPr>
@@ -5164,7 +5151,7 @@
         <w:spacing w:line="480" w:lineRule="auto"/>
         <w:jc w:val="both"/>
         <w:rPr>
-          <w:ins w:id="147" w:author="Ezzati, Majid" w:date="2018-06-26T21:13:00Z"/>
+          <w:ins w:id="146" w:author="Ezzati, Majid" w:date="2018-06-26T21:13:00Z"/>
           <w:rFonts w:ascii="Times New Roman" w:hAnsi="Times New Roman" w:cs="Times New Roman"/>
           <w:color w:val="000000" w:themeColor="text1"/>
           <w:sz w:val="24"/>
@@ -5193,9 +5180,9 @@
         </w:rPr>
         <w:t xml:space="preserve">To identify the months of maximum and minimum death rates, we calculated the centre of gravity and the negative centre of gravity of monthly death rates. </w:t>
       </w:r>
+      <w:commentRangeStart w:id="147"/>
       <w:commentRangeStart w:id="148"/>
       <w:commentRangeStart w:id="149"/>
-      <w:commentRangeStart w:id="150"/>
       <w:r>
         <w:rPr>
           <w:rFonts w:ascii="Times New Roman" w:hAnsi="Times New Roman" w:cs="Times New Roman"/>
@@ -5313,8 +5300,8 @@
         <w:lastRenderedPageBreak/>
         <w:t xml:space="preserve">circular mean, a 95% confidence interval (CI) was calculated by using 1000 bootstrap </w:t>
       </w:r>
+      <w:commentRangeStart w:id="150"/>
       <w:commentRangeStart w:id="151"/>
-      <w:commentRangeStart w:id="152"/>
       <w:r>
         <w:rPr>
           <w:rFonts w:ascii="Times New Roman" w:hAnsi="Times New Roman" w:cs="Times New Roman"/>
@@ -5324,19 +5311,19 @@
         </w:rPr>
         <w:t>samples</w:t>
       </w:r>
+      <w:commentRangeEnd w:id="150"/>
+      <w:r>
+        <w:rPr>
+          <w:rStyle w:val="CommentReference"/>
+        </w:rPr>
+        <w:commentReference w:id="150"/>
+      </w:r>
       <w:commentRangeEnd w:id="151"/>
       <w:r>
         <w:rPr>
           <w:rStyle w:val="CommentReference"/>
         </w:rPr>
         <w:commentReference w:id="151"/>
-      </w:r>
-      <w:commentRangeEnd w:id="152"/>
-      <w:r>
-        <w:rPr>
-          <w:rStyle w:val="CommentReference"/>
-        </w:rPr>
-        <w:commentReference w:id="152"/>
       </w:r>
       <w:r>
         <w:rPr>
@@ -5347,7 +5334,7 @@
         </w:rPr>
         <w:t>. The R package CircStats (version 0.2.4) was used for this purpose.</w:t>
       </w:r>
-      <w:commentRangeEnd w:id="148"/>
+      <w:commentRangeEnd w:id="147"/>
       <w:r>
         <w:rPr>
           <w:rStyle w:val="CommentReference"/>
@@ -5355,6 +5342,13 @@
           <w:sz w:val="24"/>
           <w:szCs w:val="24"/>
         </w:rPr>
+        <w:commentReference w:id="147"/>
+      </w:r>
+      <w:commentRangeEnd w:id="148"/>
+      <w:r>
+        <w:rPr>
+          <w:rStyle w:val="CommentReference"/>
+        </w:rPr>
         <w:commentReference w:id="148"/>
       </w:r>
       <w:commentRangeEnd w:id="149"/>
@@ -5363,13 +5357,6 @@
           <w:rStyle w:val="CommentReference"/>
         </w:rPr>
         <w:commentReference w:id="149"/>
-      </w:r>
-      <w:commentRangeEnd w:id="150"/>
-      <w:r>
-        <w:rPr>
-          <w:rStyle w:val="CommentReference"/>
-        </w:rPr>
-        <w:commentReference w:id="150"/>
       </w:r>
     </w:p>
     <w:p>
@@ -5419,7 +5406,7 @@
         </w:rPr>
         <w:t xml:space="preserve">, </w:t>
       </w:r>
-      <w:ins w:id="153" w:author="Ezzati, Majid" w:date="2018-07-09T06:16:00Z">
+      <w:ins w:id="152" w:author="Ezzati, Majid" w:date="2018-07-09T06:16:00Z">
         <w:r>
           <w:rPr>
             <w:color w:val="000000" w:themeColor="text1"/>
@@ -5427,7 +5414,7 @@
           <w:t xml:space="preserve">and for each year, we calculate the percent </w:t>
         </w:r>
       </w:ins>
-      <w:ins w:id="154" w:author="Ezzati, Majid" w:date="2018-07-09T06:17:00Z">
+      <w:ins w:id="153" w:author="Ezzati, Majid" w:date="2018-07-09T06:17:00Z">
         <w:r>
           <w:rPr>
             <w:color w:val="000000" w:themeColor="text1"/>
@@ -5537,7 +5524,7 @@
         </w:rPr>
         <w:t>Our method of</w:t>
       </w:r>
-      <w:ins w:id="155" w:author="Ezzati, Majid" w:date="2018-07-09T06:18:00Z">
+      <w:ins w:id="154" w:author="Ezzati, Majid" w:date="2018-07-09T06:18:00Z">
         <w:r>
           <w:rPr>
             <w:color w:val="000000" w:themeColor="text1"/>
@@ -5565,7 +5552,7 @@
         </w:rPr>
         <w:t xml:space="preserve"> any </w:t>
       </w:r>
-      <w:ins w:id="156" w:author="Ezzati, Majid" w:date="2018-07-09T06:18:00Z">
+      <w:ins w:id="155" w:author="Ezzati, Majid" w:date="2018-07-09T06:18:00Z">
         <w:r>
           <w:rPr>
             <w:color w:val="000000" w:themeColor="text1"/>
@@ -5579,7 +5566,7 @@
         </w:rPr>
         <w:t xml:space="preserve"> </w:t>
       </w:r>
-      <w:ins w:id="157" w:author="Ezzati, Majid" w:date="2018-07-09T06:19:00Z">
+      <w:ins w:id="156" w:author="Ezzati, Majid" w:date="2018-07-09T06:19:00Z">
         <w:r>
           <w:rPr>
             <w:color w:val="000000" w:themeColor="text1"/>
@@ -5599,7 +5586,7 @@
         </w:rPr>
         <w:t xml:space="preserve">, </w:t>
       </w:r>
-      <w:ins w:id="158" w:author="Ezzati, Majid" w:date="2018-07-09T06:19:00Z">
+      <w:ins w:id="157" w:author="Ezzati, Majid" w:date="2018-07-09T06:19:00Z">
         <w:r>
           <w:rPr>
             <w:color w:val="000000" w:themeColor="text1"/>
@@ -5619,7 +5606,7 @@
         </w:rPr>
         <w:t xml:space="preserve">. </w:t>
       </w:r>
-      <w:ins w:id="159" w:author="Ezzati, Majid" w:date="2018-07-09T06:19:00Z">
+      <w:ins w:id="158" w:author="Ezzati, Majid" w:date="2018-07-09T06:19:00Z">
         <w:r>
           <w:rPr>
             <w:color w:val="000000" w:themeColor="text1"/>
@@ -5642,12 +5629,12 @@
         <w:spacing w:line="480" w:lineRule="auto"/>
         <w:jc w:val="both"/>
         <w:rPr>
-          <w:ins w:id="160" w:author="Parks, Robbie M" w:date="2018-06-24T22:39:00Z"/>
+          <w:ins w:id="159" w:author="Parks, Robbie M" w:date="2018-06-24T22:39:00Z"/>
           <w:i/>
           <w:color w:val="000000" w:themeColor="text1"/>
         </w:rPr>
       </w:pPr>
-      <w:ins w:id="161" w:author="Parks, Robbie M" w:date="2018-06-24T22:39:00Z">
+      <w:ins w:id="160" w:author="Parks, Robbie M" w:date="2018-06-24T22:39:00Z">
         <w:r>
           <w:rPr>
             <w:i/>
@@ -5662,11 +5649,11 @@
         <w:spacing w:line="480" w:lineRule="auto"/>
         <w:jc w:val="both"/>
         <w:rPr>
-          <w:ins w:id="162" w:author="Parks, Robbie M" w:date="2018-06-24T22:39:00Z"/>
-          <w:color w:val="000000" w:themeColor="text1"/>
-        </w:rPr>
-      </w:pPr>
-      <w:ins w:id="163" w:author="Parks, Robbie M" w:date="2018-06-24T22:39:00Z">
+          <w:ins w:id="161" w:author="Parks, Robbie M" w:date="2018-06-24T22:39:00Z"/>
+          <w:color w:val="000000" w:themeColor="text1"/>
+        </w:rPr>
+      </w:pPr>
+      <w:ins w:id="162" w:author="Parks, Robbie M" w:date="2018-06-24T22:39:00Z">
         <w:r>
           <w:rPr>
             <w:color w:val="000000" w:themeColor="text1"/>
@@ -5757,7 +5744,7 @@
           <w:t xml:space="preserve">. The main disadvantage of this method is that it requires the assumption of stationary of the time series, i.e. that its period </w:t>
         </w:r>
       </w:ins>
-      <w:ins w:id="164" w:author="Parks, Robbie M" w:date="2018-07-03T11:46:00Z">
+      <w:ins w:id="163" w:author="Parks, Robbie M" w:date="2018-07-03T11:46:00Z">
         <w:r>
           <w:rPr>
             <w:color w:val="000000" w:themeColor="text1"/>
@@ -5765,7 +5752,7 @@
           <w:t xml:space="preserve">exists and </w:t>
         </w:r>
       </w:ins>
-      <w:ins w:id="165" w:author="Parks, Robbie M" w:date="2018-06-24T22:39:00Z">
+      <w:ins w:id="164" w:author="Parks, Robbie M" w:date="2018-06-24T22:39:00Z">
         <w:r>
           <w:rPr>
             <w:color w:val="000000" w:themeColor="text1"/>
@@ -7919,7 +7906,7 @@
         </w:rPr>
         <w:t>-201</w:t>
       </w:r>
-      <w:ins w:id="166" w:author="Parks, Robbie M" w:date="2018-06-19T19:36:00Z">
+      <w:ins w:id="165" w:author="Parks, Robbie M" w:date="2018-06-19T19:36:00Z">
         <w:r>
           <w:rPr>
             <w:color w:val="000000" w:themeColor="text1"/>
@@ -7933,7 +7920,7 @@
         </w:rPr>
         <w:t>, by</w:t>
       </w:r>
-      <w:ins w:id="167" w:author="Parks, Robbie M" w:date="2018-07-02T18:30:00Z">
+      <w:ins w:id="166" w:author="Parks, Robbie M" w:date="2018-07-02T18:30:00Z">
         <w:r>
           <w:rPr>
             <w:color w:val="000000" w:themeColor="text1"/>
@@ -7941,7 +7928,7 @@
           <w:t xml:space="preserve"> </w:t>
         </w:r>
       </w:ins>
-      <w:ins w:id="168" w:author="Majid" w:date="2018-06-26T12:30:00Z">
+      <w:ins w:id="167" w:author="Majid" w:date="2018-06-26T12:30:00Z">
         <w:r>
           <w:rPr>
             <w:color w:val="000000" w:themeColor="text1"/>
@@ -7991,8 +7978,8 @@
         </w:rPr>
         <w:t>. Wavelet power values increase from blue to red</w:t>
       </w:r>
+      <w:commentRangeStart w:id="168"/>
       <w:commentRangeStart w:id="169"/>
-      <w:commentRangeStart w:id="170"/>
       <w:r>
         <w:rPr>
           <w:color w:val="000000" w:themeColor="text1"/>
@@ -8005,23 +7992,23 @@
         </w:rPr>
         <w:t xml:space="preserve"> </w:t>
       </w:r>
-      <w:commentRangeEnd w:id="169"/>
+      <w:commentRangeEnd w:id="168"/>
       <w:r>
         <w:rPr>
           <w:rStyle w:val="CommentReference"/>
           <w:rFonts w:asciiTheme="minorHAnsi" w:hAnsiTheme="minorHAnsi" w:cstheme="minorBidi"/>
           <w:lang w:eastAsia="en-US"/>
         </w:rPr>
-        <w:commentReference w:id="169"/>
-      </w:r>
-      <w:commentRangeEnd w:id="170"/>
+        <w:commentReference w:id="168"/>
+      </w:r>
+      <w:commentRangeEnd w:id="169"/>
       <w:r>
         <w:rPr>
           <w:rStyle w:val="CommentReference"/>
           <w:rFonts w:asciiTheme="minorHAnsi" w:hAnsiTheme="minorHAnsi" w:cstheme="minorBidi"/>
           <w:lang w:eastAsia="en-US"/>
         </w:rPr>
-        <w:commentReference w:id="170"/>
+        <w:commentReference w:id="169"/>
       </w:r>
       <w:r>
         <w:rPr>
@@ -8041,7 +8028,7 @@
         </w:rPr>
         <w:t xml:space="preserve"> </w:t>
       </w:r>
-      <w:ins w:id="171" w:author="Majid" w:date="2018-06-26T12:24:00Z">
+      <w:ins w:id="170" w:author="Majid" w:date="2018-06-26T12:24:00Z">
         <w:r>
           <w:rPr>
             <w:color w:val="000000" w:themeColor="text1"/>
@@ -8049,7 +8036,7 @@
           <w:t>See Supplementary Figure XX for disag</w:t>
         </w:r>
       </w:ins>
-      <w:ins w:id="172" w:author="Majid" w:date="2018-06-26T12:25:00Z">
+      <w:ins w:id="171" w:author="Majid" w:date="2018-06-26T12:25:00Z">
         <w:r>
           <w:rPr>
             <w:color w:val="000000" w:themeColor="text1"/>
@@ -8264,7 +8251,7 @@
         </w:rPr>
         <w:t xml:space="preserve"> by sex and age group. </w:t>
       </w:r>
-      <w:commentRangeStart w:id="173"/>
+      <w:commentRangeStart w:id="172"/>
       <w:r>
         <w:rPr>
           <w:color w:val="000000" w:themeColor="text1"/>
@@ -8283,14 +8270,14 @@
         </w:rPr>
         <w:t xml:space="preserve"> </w:t>
       </w:r>
-      <w:commentRangeEnd w:id="173"/>
+      <w:commentRangeEnd w:id="172"/>
       <w:r>
         <w:rPr>
           <w:rStyle w:val="CommentReference"/>
           <w:rFonts w:asciiTheme="minorHAnsi" w:hAnsiTheme="minorHAnsi" w:cstheme="minorBidi"/>
           <w:lang w:eastAsia="en-US"/>
         </w:rPr>
-        <w:commentReference w:id="173"/>
+        <w:commentReference w:id="172"/>
       </w:r>
       <w:r>
         <w:rPr>
@@ -8380,15 +8367,15 @@
         </w:rPr>
         <w:t xml:space="preserve"> </w:t>
       </w:r>
+      <w:commentRangeStart w:id="173"/>
       <w:commentRangeStart w:id="174"/>
-      <w:commentRangeStart w:id="175"/>
       <w:r>
         <w:rPr>
           <w:color w:val="000000" w:themeColor="text1"/>
         </w:rPr>
         <w:t xml:space="preserve">See Supplementary Figure </w:t>
       </w:r>
-      <w:ins w:id="176" w:author="Parks, Robbie M" w:date="2018-07-03T11:28:00Z">
+      <w:ins w:id="175" w:author="Parks, Robbie M" w:date="2018-07-03T11:28:00Z">
         <w:r>
           <w:rPr>
             <w:color w:val="000000" w:themeColor="text1"/>
@@ -8408,23 +8395,23 @@
         </w:rPr>
         <w:t>for results by cause of death.</w:t>
       </w:r>
-      <w:commentRangeEnd w:id="174"/>
+      <w:commentRangeEnd w:id="173"/>
       <w:r>
         <w:rPr>
           <w:rStyle w:val="CommentReference"/>
           <w:rFonts w:asciiTheme="minorHAnsi" w:hAnsiTheme="minorHAnsi" w:cstheme="minorBidi"/>
           <w:lang w:eastAsia="en-US"/>
         </w:rPr>
-        <w:commentReference w:id="174"/>
-      </w:r>
-      <w:commentRangeEnd w:id="175"/>
+        <w:commentReference w:id="173"/>
+      </w:r>
+      <w:commentRangeEnd w:id="174"/>
       <w:r>
         <w:rPr>
           <w:rStyle w:val="CommentReference"/>
           <w:rFonts w:asciiTheme="minorHAnsi" w:hAnsiTheme="minorHAnsi" w:cstheme="minorBidi"/>
           <w:lang w:eastAsia="en-US"/>
         </w:rPr>
-        <w:commentReference w:id="175"/>
+        <w:commentReference w:id="174"/>
       </w:r>
       <w:r>
         <w:rPr>
@@ -8440,7 +8427,7 @@
         <w:jc w:val="both"/>
         <w:outlineLvl w:val="0"/>
         <w:rPr>
-          <w:ins w:id="177" w:author="Parks, Robbie M" w:date="2018-06-20T13:26:00Z"/>
+          <w:ins w:id="176" w:author="Parks, Robbie M" w:date="2018-06-20T13:26:00Z"/>
           <w:color w:val="000000" w:themeColor="text1"/>
         </w:rPr>
       </w:pPr>
@@ -8489,7 +8476,7 @@
         </w:rPr>
         <w:t xml:space="preserve"> across climate regions, by sex and age group in 201</w:t>
       </w:r>
-      <w:ins w:id="178" w:author="Parks, Robbie M" w:date="2018-06-19T19:36:00Z">
+      <w:ins w:id="177" w:author="Parks, Robbie M" w:date="2018-06-19T19:36:00Z">
         <w:r>
           <w:rPr>
             <w:color w:val="000000" w:themeColor="text1"/>
@@ -8507,11 +8494,11 @@
     <w:p>
       <w:pPr>
         <w:rPr>
-          <w:ins w:id="179" w:author="Parks, Robbie M" w:date="2018-06-20T13:26:00Z"/>
-          <w:color w:val="000000" w:themeColor="text1"/>
-        </w:rPr>
-      </w:pPr>
-      <w:ins w:id="180" w:author="Parks, Robbie M" w:date="2018-06-20T13:26:00Z">
+          <w:ins w:id="178" w:author="Parks, Robbie M" w:date="2018-06-20T13:26:00Z"/>
+          <w:color w:val="000000" w:themeColor="text1"/>
+        </w:rPr>
+      </w:pPr>
+      <w:ins w:id="179" w:author="Parks, Robbie M" w:date="2018-06-20T13:26:00Z">
         <w:r>
           <w:rPr>
             <w:color w:val="000000" w:themeColor="text1"/>
@@ -8586,7 +8573,7 @@
         </w:rPr>
         <w:t xml:space="preserve"> to</w:t>
       </w:r>
-      <w:ins w:id="181" w:author="Parks, Robbie M" w:date="2018-07-02T15:01:00Z">
+      <w:ins w:id="180" w:author="Parks, Robbie M" w:date="2018-07-02T15:01:00Z">
         <w:r>
           <w:rPr>
             <w:color w:val="000000" w:themeColor="text1"/>
@@ -12183,7 +12170,7 @@
       <w:tr>
         <w:trPr>
           <w:trHeight w:val="320"/>
-          <w:del w:id="182" w:author="Parks, Robbie M" w:date="2018-07-03T11:31:00Z"/>
+          <w:del w:id="181" w:author="Parks, Robbie M" w:date="2018-07-03T11:31:00Z"/>
         </w:trPr>
         <w:tc>
           <w:tcPr>
@@ -12204,15 +12191,15 @@
             <w:pPr>
               <w:jc w:val="center"/>
               <w:rPr>
-                <w:del w:id="183" w:author="Parks, Robbie M" w:date="2018-07-03T11:31:00Z"/>
+                <w:del w:id="182" w:author="Parks, Robbie M" w:date="2018-07-03T11:31:00Z"/>
                 <w:rFonts w:eastAsia="Times New Roman"/>
                 <w:b/>
                 <w:bCs/>
                 <w:color w:val="000000"/>
               </w:rPr>
             </w:pPr>
-            <w:commentRangeStart w:id="184"/>
-            <w:del w:id="185" w:author="Parks, Robbie M" w:date="2018-07-03T11:31:00Z">
+            <w:commentRangeStart w:id="183"/>
+            <w:del w:id="184" w:author="Parks, Robbie M" w:date="2018-07-03T11:31:00Z">
               <w:r>
                 <w:rPr>
                   <w:rFonts w:eastAsia="Times New Roman"/>
@@ -12241,14 +12228,14 @@
           <w:p>
             <w:pPr>
               <w:rPr>
-                <w:del w:id="186" w:author="Parks, Robbie M" w:date="2018-07-03T11:31:00Z"/>
+                <w:del w:id="185" w:author="Parks, Robbie M" w:date="2018-07-03T11:31:00Z"/>
                 <w:rFonts w:eastAsia="Times New Roman"/>
                 <w:b/>
                 <w:bCs/>
                 <w:color w:val="000000"/>
               </w:rPr>
             </w:pPr>
-            <w:del w:id="187" w:author="Parks, Robbie M" w:date="2018-07-03T11:31:00Z">
+            <w:del w:id="186" w:author="Parks, Robbie M" w:date="2018-07-03T11:31:00Z">
               <w:r>
                 <w:rPr>
                   <w:rFonts w:eastAsia="Times New Roman"/>
@@ -12277,14 +12264,14 @@
           <w:p>
             <w:pPr>
               <w:rPr>
-                <w:del w:id="188" w:author="Parks, Robbie M" w:date="2018-07-03T11:31:00Z"/>
+                <w:del w:id="187" w:author="Parks, Robbie M" w:date="2018-07-03T11:31:00Z"/>
                 <w:rFonts w:eastAsia="Times New Roman"/>
                 <w:b/>
                 <w:bCs/>
                 <w:color w:val="000000"/>
               </w:rPr>
             </w:pPr>
-            <w:del w:id="189" w:author="Parks, Robbie M" w:date="2018-07-03T11:31:00Z">
+            <w:del w:id="188" w:author="Parks, Robbie M" w:date="2018-07-03T11:31:00Z">
               <w:r>
                 <w:rPr>
                   <w:rFonts w:eastAsia="Times New Roman"/>
@@ -12301,7 +12288,7 @@
       <w:tr>
         <w:trPr>
           <w:trHeight w:val="320"/>
-          <w:del w:id="190" w:author="Parks, Robbie M" w:date="2018-07-03T11:31:00Z"/>
+          <w:del w:id="189" w:author="Parks, Robbie M" w:date="2018-07-03T11:31:00Z"/>
         </w:trPr>
         <w:tc>
           <w:tcPr>
@@ -12322,12 +12309,12 @@
             <w:pPr>
               <w:jc w:val="center"/>
               <w:rPr>
-                <w:del w:id="191" w:author="Parks, Robbie M" w:date="2018-07-03T11:31:00Z"/>
-                <w:rFonts w:eastAsia="Times New Roman"/>
-                <w:color w:val="000000"/>
-              </w:rPr>
-            </w:pPr>
-            <w:del w:id="192" w:author="Parks, Robbie M" w:date="2018-07-03T11:31:00Z">
+                <w:del w:id="190" w:author="Parks, Robbie M" w:date="2018-07-03T11:31:00Z"/>
+                <w:rFonts w:eastAsia="Times New Roman"/>
+                <w:color w:val="000000"/>
+              </w:rPr>
+            </w:pPr>
+            <w:del w:id="191" w:author="Parks, Robbie M" w:date="2018-07-03T11:31:00Z">
               <w:r>
                 <w:rPr>
                   <w:rFonts w:eastAsia="Times New Roman"/>
@@ -12354,12 +12341,12 @@
           <w:p>
             <w:pPr>
               <w:rPr>
-                <w:del w:id="193" w:author="Parks, Robbie M" w:date="2018-07-03T11:31:00Z"/>
-                <w:rFonts w:eastAsia="Times New Roman"/>
-                <w:color w:val="000000"/>
-              </w:rPr>
-            </w:pPr>
-            <w:del w:id="194" w:author="Parks, Robbie M" w:date="2018-07-03T11:31:00Z">
+                <w:del w:id="192" w:author="Parks, Robbie M" w:date="2018-07-03T11:31:00Z"/>
+                <w:rFonts w:eastAsia="Times New Roman"/>
+                <w:color w:val="000000"/>
+              </w:rPr>
+            </w:pPr>
+            <w:del w:id="193" w:author="Parks, Robbie M" w:date="2018-07-03T11:31:00Z">
               <w:r>
                 <w:rPr>
                   <w:rFonts w:eastAsia="Times New Roman"/>
@@ -12386,12 +12373,12 @@
           <w:p>
             <w:pPr>
               <w:rPr>
-                <w:del w:id="195" w:author="Parks, Robbie M" w:date="2018-07-03T11:31:00Z"/>
-                <w:rFonts w:eastAsia="Times New Roman"/>
-                <w:color w:val="000000"/>
-              </w:rPr>
-            </w:pPr>
-            <w:del w:id="196" w:author="Parks, Robbie M" w:date="2018-07-03T11:31:00Z">
+                <w:del w:id="194" w:author="Parks, Robbie M" w:date="2018-07-03T11:31:00Z"/>
+                <w:rFonts w:eastAsia="Times New Roman"/>
+                <w:color w:val="000000"/>
+              </w:rPr>
+            </w:pPr>
+            <w:del w:id="195" w:author="Parks, Robbie M" w:date="2018-07-03T11:31:00Z">
               <w:r>
                 <w:rPr>
                   <w:rFonts w:eastAsia="Times New Roman"/>
@@ -12406,7 +12393,7 @@
       <w:tr>
         <w:trPr>
           <w:trHeight w:val="320"/>
-          <w:del w:id="197" w:author="Parks, Robbie M" w:date="2018-07-03T11:31:00Z"/>
+          <w:del w:id="196" w:author="Parks, Robbie M" w:date="2018-07-03T11:31:00Z"/>
         </w:trPr>
         <w:tc>
           <w:tcPr>
@@ -12427,12 +12414,12 @@
             <w:pPr>
               <w:jc w:val="center"/>
               <w:rPr>
-                <w:del w:id="198" w:author="Parks, Robbie M" w:date="2018-07-03T11:31:00Z"/>
-                <w:rFonts w:eastAsia="Times New Roman"/>
-                <w:color w:val="000000"/>
-              </w:rPr>
-            </w:pPr>
-            <w:del w:id="199" w:author="Parks, Robbie M" w:date="2018-07-03T11:31:00Z">
+                <w:del w:id="197" w:author="Parks, Robbie M" w:date="2018-07-03T11:31:00Z"/>
+                <w:rFonts w:eastAsia="Times New Roman"/>
+                <w:color w:val="000000"/>
+              </w:rPr>
+            </w:pPr>
+            <w:del w:id="198" w:author="Parks, Robbie M" w:date="2018-07-03T11:31:00Z">
               <w:r>
                 <w:rPr>
                   <w:rFonts w:eastAsia="Times New Roman"/>
@@ -12460,12 +12447,12 @@
           <w:p>
             <w:pPr>
               <w:rPr>
-                <w:del w:id="200" w:author="Parks, Robbie M" w:date="2018-07-03T11:31:00Z"/>
-                <w:rFonts w:eastAsia="Times New Roman"/>
-                <w:color w:val="000000"/>
-              </w:rPr>
-            </w:pPr>
-            <w:del w:id="201" w:author="Parks, Robbie M" w:date="2018-07-03T11:31:00Z">
+                <w:del w:id="199" w:author="Parks, Robbie M" w:date="2018-07-03T11:31:00Z"/>
+                <w:rFonts w:eastAsia="Times New Roman"/>
+                <w:color w:val="000000"/>
+              </w:rPr>
+            </w:pPr>
+            <w:del w:id="200" w:author="Parks, Robbie M" w:date="2018-07-03T11:31:00Z">
               <w:r>
                 <w:rPr>
                   <w:rFonts w:eastAsia="Times New Roman"/>
@@ -12492,12 +12479,12 @@
           <w:p>
             <w:pPr>
               <w:rPr>
-                <w:del w:id="202" w:author="Parks, Robbie M" w:date="2018-07-03T11:31:00Z"/>
-                <w:rFonts w:eastAsia="Times New Roman"/>
-                <w:color w:val="000000"/>
-              </w:rPr>
-            </w:pPr>
-            <w:del w:id="203" w:author="Parks, Robbie M" w:date="2018-07-03T11:31:00Z">
+                <w:del w:id="201" w:author="Parks, Robbie M" w:date="2018-07-03T11:31:00Z"/>
+                <w:rFonts w:eastAsia="Times New Roman"/>
+                <w:color w:val="000000"/>
+              </w:rPr>
+            </w:pPr>
+            <w:del w:id="202" w:author="Parks, Robbie M" w:date="2018-07-03T11:31:00Z">
               <w:r>
                 <w:rPr>
                   <w:rFonts w:eastAsia="Times New Roman"/>
@@ -12512,7 +12499,7 @@
       <w:tr>
         <w:trPr>
           <w:trHeight w:val="320"/>
-          <w:del w:id="204" w:author="Parks, Robbie M" w:date="2018-07-03T11:31:00Z"/>
+          <w:del w:id="203" w:author="Parks, Robbie M" w:date="2018-07-03T11:31:00Z"/>
         </w:trPr>
         <w:tc>
           <w:tcPr>
@@ -12531,12 +12518,12 @@
           <w:p>
             <w:pPr>
               <w:rPr>
-                <w:del w:id="205" w:author="Parks, Robbie M" w:date="2018-07-03T11:31:00Z"/>
-                <w:rFonts w:eastAsia="Times New Roman"/>
-                <w:color w:val="000000"/>
-              </w:rPr>
-            </w:pPr>
-            <w:del w:id="206" w:author="Parks, Robbie M" w:date="2018-07-03T11:31:00Z">
+                <w:del w:id="204" w:author="Parks, Robbie M" w:date="2018-07-03T11:31:00Z"/>
+                <w:rFonts w:eastAsia="Times New Roman"/>
+                <w:color w:val="000000"/>
+              </w:rPr>
+            </w:pPr>
+            <w:del w:id="205" w:author="Parks, Robbie M" w:date="2018-07-03T11:31:00Z">
               <w:r>
                 <w:rPr>
                   <w:rFonts w:eastAsia="Times New Roman"/>
@@ -12564,12 +12551,12 @@
           <w:p>
             <w:pPr>
               <w:rPr>
-                <w:del w:id="207" w:author="Parks, Robbie M" w:date="2018-07-03T11:31:00Z"/>
-                <w:rFonts w:eastAsia="Times New Roman"/>
-                <w:color w:val="000000"/>
-              </w:rPr>
-            </w:pPr>
-            <w:del w:id="208" w:author="Parks, Robbie M" w:date="2018-07-03T11:31:00Z">
+                <w:del w:id="206" w:author="Parks, Robbie M" w:date="2018-07-03T11:31:00Z"/>
+                <w:rFonts w:eastAsia="Times New Roman"/>
+                <w:color w:val="000000"/>
+              </w:rPr>
+            </w:pPr>
+            <w:del w:id="207" w:author="Parks, Robbie M" w:date="2018-07-03T11:31:00Z">
               <w:r>
                 <w:rPr>
                   <w:rFonts w:eastAsia="Times New Roman"/>
@@ -12596,12 +12583,12 @@
           <w:p>
             <w:pPr>
               <w:rPr>
-                <w:del w:id="209" w:author="Parks, Robbie M" w:date="2018-07-03T11:31:00Z"/>
-                <w:rFonts w:eastAsia="Times New Roman"/>
-                <w:color w:val="000000"/>
-              </w:rPr>
-            </w:pPr>
-            <w:del w:id="210" w:author="Parks, Robbie M" w:date="2018-07-03T11:31:00Z">
+                <w:del w:id="208" w:author="Parks, Robbie M" w:date="2018-07-03T11:31:00Z"/>
+                <w:rFonts w:eastAsia="Times New Roman"/>
+                <w:color w:val="000000"/>
+              </w:rPr>
+            </w:pPr>
+            <w:del w:id="209" w:author="Parks, Robbie M" w:date="2018-07-03T11:31:00Z">
               <w:r>
                 <w:rPr>
                   <w:rFonts w:eastAsia="Times New Roman"/>
@@ -12628,12 +12615,12 @@
           <w:p>
             <w:pPr>
               <w:rPr>
-                <w:del w:id="211" w:author="Parks, Robbie M" w:date="2018-07-03T11:31:00Z"/>
-                <w:rFonts w:eastAsia="Times New Roman"/>
-                <w:color w:val="000000"/>
-              </w:rPr>
-            </w:pPr>
-            <w:del w:id="212" w:author="Parks, Robbie M" w:date="2018-07-03T11:31:00Z">
+                <w:del w:id="210" w:author="Parks, Robbie M" w:date="2018-07-03T11:31:00Z"/>
+                <w:rFonts w:eastAsia="Times New Roman"/>
+                <w:color w:val="000000"/>
+              </w:rPr>
+            </w:pPr>
+            <w:del w:id="211" w:author="Parks, Robbie M" w:date="2018-07-03T11:31:00Z">
               <w:r>
                 <w:rPr>
                   <w:rFonts w:eastAsia="Times New Roman"/>
@@ -12648,7 +12635,7 @@
       <w:tr>
         <w:trPr>
           <w:trHeight w:val="320"/>
-          <w:del w:id="213" w:author="Parks, Robbie M" w:date="2018-07-03T11:31:00Z"/>
+          <w:del w:id="212" w:author="Parks, Robbie M" w:date="2018-07-03T11:31:00Z"/>
         </w:trPr>
         <w:tc>
           <w:tcPr>
@@ -12667,12 +12654,12 @@
           <w:p>
             <w:pPr>
               <w:rPr>
-                <w:del w:id="214" w:author="Parks, Robbie M" w:date="2018-07-03T11:31:00Z"/>
-                <w:rFonts w:eastAsia="Times New Roman"/>
-                <w:color w:val="000000"/>
-              </w:rPr>
-            </w:pPr>
-            <w:del w:id="215" w:author="Parks, Robbie M" w:date="2018-07-03T11:31:00Z">
+                <w:del w:id="213" w:author="Parks, Robbie M" w:date="2018-07-03T11:31:00Z"/>
+                <w:rFonts w:eastAsia="Times New Roman"/>
+                <w:color w:val="000000"/>
+              </w:rPr>
+            </w:pPr>
+            <w:del w:id="214" w:author="Parks, Robbie M" w:date="2018-07-03T11:31:00Z">
               <w:r>
                 <w:rPr>
                   <w:rFonts w:eastAsia="Times New Roman"/>
@@ -12700,12 +12687,12 @@
           <w:p>
             <w:pPr>
               <w:rPr>
-                <w:del w:id="216" w:author="Parks, Robbie M" w:date="2018-07-03T11:31:00Z"/>
-                <w:rFonts w:eastAsia="Times New Roman"/>
-                <w:color w:val="000000"/>
-              </w:rPr>
-            </w:pPr>
-            <w:del w:id="217" w:author="Parks, Robbie M" w:date="2018-07-03T11:31:00Z">
+                <w:del w:id="215" w:author="Parks, Robbie M" w:date="2018-07-03T11:31:00Z"/>
+                <w:rFonts w:eastAsia="Times New Roman"/>
+                <w:color w:val="000000"/>
+              </w:rPr>
+            </w:pPr>
+            <w:del w:id="216" w:author="Parks, Robbie M" w:date="2018-07-03T11:31:00Z">
               <w:r>
                 <w:rPr>
                   <w:rFonts w:eastAsia="Times New Roman"/>
@@ -12732,12 +12719,12 @@
           <w:p>
             <w:pPr>
               <w:rPr>
-                <w:del w:id="218" w:author="Parks, Robbie M" w:date="2018-07-03T11:31:00Z"/>
-                <w:rFonts w:eastAsia="Times New Roman"/>
-                <w:color w:val="000000"/>
-              </w:rPr>
-            </w:pPr>
-            <w:del w:id="219" w:author="Parks, Robbie M" w:date="2018-07-03T11:31:00Z">
+                <w:del w:id="217" w:author="Parks, Robbie M" w:date="2018-07-03T11:31:00Z"/>
+                <w:rFonts w:eastAsia="Times New Roman"/>
+                <w:color w:val="000000"/>
+              </w:rPr>
+            </w:pPr>
+            <w:del w:id="218" w:author="Parks, Robbie M" w:date="2018-07-03T11:31:00Z">
               <w:r>
                 <w:rPr>
                   <w:rFonts w:eastAsia="Times New Roman"/>
@@ -12764,12 +12751,12 @@
           <w:p>
             <w:pPr>
               <w:rPr>
-                <w:del w:id="220" w:author="Parks, Robbie M" w:date="2018-07-03T11:31:00Z"/>
-                <w:rFonts w:eastAsia="Times New Roman"/>
-                <w:color w:val="000000"/>
-              </w:rPr>
-            </w:pPr>
-            <w:del w:id="221" w:author="Parks, Robbie M" w:date="2018-07-03T11:31:00Z">
+                <w:del w:id="219" w:author="Parks, Robbie M" w:date="2018-07-03T11:31:00Z"/>
+                <w:rFonts w:eastAsia="Times New Roman"/>
+                <w:color w:val="000000"/>
+              </w:rPr>
+            </w:pPr>
+            <w:del w:id="220" w:author="Parks, Robbie M" w:date="2018-07-03T11:31:00Z">
               <w:r>
                 <w:rPr>
                   <w:rFonts w:eastAsia="Times New Roman"/>
@@ -12784,7 +12771,7 @@
       <w:tr>
         <w:trPr>
           <w:trHeight w:val="320"/>
-          <w:del w:id="222" w:author="Parks, Robbie M" w:date="2018-07-03T11:31:00Z"/>
+          <w:del w:id="221" w:author="Parks, Robbie M" w:date="2018-07-03T11:31:00Z"/>
         </w:trPr>
         <w:tc>
           <w:tcPr>
@@ -12803,12 +12790,12 @@
           <w:p>
             <w:pPr>
               <w:rPr>
-                <w:del w:id="223" w:author="Parks, Robbie M" w:date="2018-07-03T11:31:00Z"/>
-                <w:rFonts w:eastAsia="Times New Roman"/>
-                <w:color w:val="000000"/>
-              </w:rPr>
-            </w:pPr>
-            <w:del w:id="224" w:author="Parks, Robbie M" w:date="2018-07-03T11:31:00Z">
+                <w:del w:id="222" w:author="Parks, Robbie M" w:date="2018-07-03T11:31:00Z"/>
+                <w:rFonts w:eastAsia="Times New Roman"/>
+                <w:color w:val="000000"/>
+              </w:rPr>
+            </w:pPr>
+            <w:del w:id="223" w:author="Parks, Robbie M" w:date="2018-07-03T11:31:00Z">
               <w:r>
                 <w:rPr>
                   <w:rFonts w:eastAsia="Times New Roman"/>
@@ -12836,12 +12823,12 @@
           <w:p>
             <w:pPr>
               <w:rPr>
-                <w:del w:id="225" w:author="Parks, Robbie M" w:date="2018-07-03T11:31:00Z"/>
-                <w:rFonts w:eastAsia="Times New Roman"/>
-                <w:color w:val="000000"/>
-              </w:rPr>
-            </w:pPr>
-            <w:del w:id="226" w:author="Parks, Robbie M" w:date="2018-07-03T11:31:00Z">
+                <w:del w:id="224" w:author="Parks, Robbie M" w:date="2018-07-03T11:31:00Z"/>
+                <w:rFonts w:eastAsia="Times New Roman"/>
+                <w:color w:val="000000"/>
+              </w:rPr>
+            </w:pPr>
+            <w:del w:id="225" w:author="Parks, Robbie M" w:date="2018-07-03T11:31:00Z">
               <w:r>
                 <w:rPr>
                   <w:rFonts w:eastAsia="Times New Roman"/>
@@ -12868,12 +12855,12 @@
           <w:p>
             <w:pPr>
               <w:rPr>
-                <w:del w:id="227" w:author="Parks, Robbie M" w:date="2018-07-03T11:31:00Z"/>
-                <w:rFonts w:eastAsia="Times New Roman"/>
-                <w:color w:val="000000"/>
-              </w:rPr>
-            </w:pPr>
-            <w:del w:id="228" w:author="Parks, Robbie M" w:date="2018-07-03T11:31:00Z">
+                <w:del w:id="226" w:author="Parks, Robbie M" w:date="2018-07-03T11:31:00Z"/>
+                <w:rFonts w:eastAsia="Times New Roman"/>
+                <w:color w:val="000000"/>
+              </w:rPr>
+            </w:pPr>
+            <w:del w:id="227" w:author="Parks, Robbie M" w:date="2018-07-03T11:31:00Z">
               <w:r>
                 <w:rPr>
                   <w:rFonts w:eastAsia="Times New Roman"/>
@@ -12900,12 +12887,12 @@
           <w:p>
             <w:pPr>
               <w:rPr>
-                <w:del w:id="229" w:author="Parks, Robbie M" w:date="2018-07-03T11:31:00Z"/>
-                <w:rFonts w:eastAsia="Times New Roman"/>
-                <w:color w:val="000000"/>
-              </w:rPr>
-            </w:pPr>
-            <w:del w:id="230" w:author="Parks, Robbie M" w:date="2018-07-03T11:31:00Z">
+                <w:del w:id="228" w:author="Parks, Robbie M" w:date="2018-07-03T11:31:00Z"/>
+                <w:rFonts w:eastAsia="Times New Roman"/>
+                <w:color w:val="000000"/>
+              </w:rPr>
+            </w:pPr>
+            <w:del w:id="229" w:author="Parks, Robbie M" w:date="2018-07-03T11:31:00Z">
               <w:r>
                 <w:rPr>
                   <w:rFonts w:eastAsia="Times New Roman"/>
@@ -12920,7 +12907,7 @@
       <w:tr>
         <w:trPr>
           <w:trHeight w:val="320"/>
-          <w:del w:id="231" w:author="Parks, Robbie M" w:date="2018-07-03T11:31:00Z"/>
+          <w:del w:id="230" w:author="Parks, Robbie M" w:date="2018-07-03T11:31:00Z"/>
         </w:trPr>
         <w:tc>
           <w:tcPr>
@@ -12941,12 +12928,12 @@
             <w:pPr>
               <w:jc w:val="center"/>
               <w:rPr>
-                <w:del w:id="232" w:author="Parks, Robbie M" w:date="2018-07-03T11:31:00Z"/>
-                <w:rFonts w:eastAsia="Times New Roman"/>
-                <w:color w:val="000000"/>
-              </w:rPr>
-            </w:pPr>
-            <w:del w:id="233" w:author="Parks, Robbie M" w:date="2018-07-03T11:31:00Z">
+                <w:del w:id="231" w:author="Parks, Robbie M" w:date="2018-07-03T11:31:00Z"/>
+                <w:rFonts w:eastAsia="Times New Roman"/>
+                <w:color w:val="000000"/>
+              </w:rPr>
+            </w:pPr>
+            <w:del w:id="232" w:author="Parks, Robbie M" w:date="2018-07-03T11:31:00Z">
               <w:r>
                 <w:rPr>
                   <w:rFonts w:eastAsia="Times New Roman"/>
@@ -12973,12 +12960,12 @@
           <w:p>
             <w:pPr>
               <w:rPr>
-                <w:del w:id="234" w:author="Parks, Robbie M" w:date="2018-07-03T11:31:00Z"/>
-                <w:rFonts w:eastAsia="Times New Roman"/>
-                <w:color w:val="000000"/>
-              </w:rPr>
-            </w:pPr>
-            <w:del w:id="235" w:author="Parks, Robbie M" w:date="2018-07-03T11:31:00Z">
+                <w:del w:id="233" w:author="Parks, Robbie M" w:date="2018-07-03T11:31:00Z"/>
+                <w:rFonts w:eastAsia="Times New Roman"/>
+                <w:color w:val="000000"/>
+              </w:rPr>
+            </w:pPr>
+            <w:del w:id="234" w:author="Parks, Robbie M" w:date="2018-07-03T11:31:00Z">
               <w:r>
                 <w:rPr>
                   <w:rFonts w:eastAsia="Times New Roman"/>
@@ -13005,12 +12992,12 @@
           <w:p>
             <w:pPr>
               <w:rPr>
-                <w:del w:id="236" w:author="Parks, Robbie M" w:date="2018-07-03T11:31:00Z"/>
-                <w:rFonts w:eastAsia="Times New Roman"/>
-                <w:color w:val="000000"/>
-              </w:rPr>
-            </w:pPr>
-            <w:del w:id="237" w:author="Parks, Robbie M" w:date="2018-07-03T11:31:00Z">
+                <w:del w:id="235" w:author="Parks, Robbie M" w:date="2018-07-03T11:31:00Z"/>
+                <w:rFonts w:eastAsia="Times New Roman"/>
+                <w:color w:val="000000"/>
+              </w:rPr>
+            </w:pPr>
+            <w:del w:id="236" w:author="Parks, Robbie M" w:date="2018-07-03T11:31:00Z">
               <w:r>
                 <w:rPr>
                   <w:rFonts w:eastAsia="Times New Roman"/>
@@ -13025,7 +13012,7 @@
       <w:tr>
         <w:trPr>
           <w:trHeight w:val="320"/>
-          <w:del w:id="238" w:author="Parks, Robbie M" w:date="2018-07-03T11:31:00Z"/>
+          <w:del w:id="237" w:author="Parks, Robbie M" w:date="2018-07-03T11:31:00Z"/>
         </w:trPr>
         <w:tc>
           <w:tcPr>
@@ -13044,12 +13031,12 @@
           <w:p>
             <w:pPr>
               <w:rPr>
-                <w:del w:id="239" w:author="Parks, Robbie M" w:date="2018-07-03T11:31:00Z"/>
-                <w:rFonts w:eastAsia="Times New Roman"/>
-                <w:color w:val="000000"/>
-              </w:rPr>
-            </w:pPr>
-            <w:del w:id="240" w:author="Parks, Robbie M" w:date="2018-07-03T11:31:00Z">
+                <w:del w:id="238" w:author="Parks, Robbie M" w:date="2018-07-03T11:31:00Z"/>
+                <w:rFonts w:eastAsia="Times New Roman"/>
+                <w:color w:val="000000"/>
+              </w:rPr>
+            </w:pPr>
+            <w:del w:id="239" w:author="Parks, Robbie M" w:date="2018-07-03T11:31:00Z">
               <w:r>
                 <w:rPr>
                   <w:rFonts w:eastAsia="Times New Roman"/>
@@ -13077,12 +13064,12 @@
           <w:p>
             <w:pPr>
               <w:rPr>
-                <w:del w:id="241" w:author="Parks, Robbie M" w:date="2018-07-03T11:31:00Z"/>
-                <w:rFonts w:eastAsia="Times New Roman"/>
-                <w:color w:val="000000"/>
-              </w:rPr>
-            </w:pPr>
-            <w:del w:id="242" w:author="Parks, Robbie M" w:date="2018-07-03T11:31:00Z">
+                <w:del w:id="240" w:author="Parks, Robbie M" w:date="2018-07-03T11:31:00Z"/>
+                <w:rFonts w:eastAsia="Times New Roman"/>
+                <w:color w:val="000000"/>
+              </w:rPr>
+            </w:pPr>
+            <w:del w:id="241" w:author="Parks, Robbie M" w:date="2018-07-03T11:31:00Z">
               <w:r>
                 <w:rPr>
                   <w:rFonts w:eastAsia="Times New Roman"/>
@@ -13109,12 +13096,12 @@
           <w:p>
             <w:pPr>
               <w:rPr>
-                <w:del w:id="243" w:author="Parks, Robbie M" w:date="2018-07-03T11:31:00Z"/>
-                <w:rFonts w:eastAsia="Times New Roman"/>
-                <w:color w:val="000000"/>
-              </w:rPr>
-            </w:pPr>
-            <w:del w:id="244" w:author="Parks, Robbie M" w:date="2018-07-03T11:31:00Z">
+                <w:del w:id="242" w:author="Parks, Robbie M" w:date="2018-07-03T11:31:00Z"/>
+                <w:rFonts w:eastAsia="Times New Roman"/>
+                <w:color w:val="000000"/>
+              </w:rPr>
+            </w:pPr>
+            <w:del w:id="243" w:author="Parks, Robbie M" w:date="2018-07-03T11:31:00Z">
               <w:r>
                 <w:rPr>
                   <w:rFonts w:eastAsia="Times New Roman"/>
@@ -13155,12 +13142,12 @@
           <w:p>
             <w:pPr>
               <w:rPr>
-                <w:del w:id="245" w:author="Parks, Robbie M" w:date="2018-07-03T11:31:00Z"/>
-                <w:rFonts w:eastAsia="Times New Roman"/>
-                <w:color w:val="000000"/>
-              </w:rPr>
-            </w:pPr>
-            <w:del w:id="246" w:author="Parks, Robbie M" w:date="2018-07-03T11:31:00Z">
+                <w:del w:id="244" w:author="Parks, Robbie M" w:date="2018-07-03T11:31:00Z"/>
+                <w:rFonts w:eastAsia="Times New Roman"/>
+                <w:color w:val="000000"/>
+              </w:rPr>
+            </w:pPr>
+            <w:del w:id="245" w:author="Parks, Robbie M" w:date="2018-07-03T11:31:00Z">
               <w:r>
                 <w:rPr>
                   <w:rFonts w:eastAsia="Times New Roman"/>
@@ -13189,7 +13176,7 @@
       <w:tr>
         <w:trPr>
           <w:trHeight w:val="320"/>
-          <w:del w:id="247" w:author="Parks, Robbie M" w:date="2018-07-03T11:31:00Z"/>
+          <w:del w:id="246" w:author="Parks, Robbie M" w:date="2018-07-03T11:31:00Z"/>
         </w:trPr>
         <w:tc>
           <w:tcPr>
@@ -13208,12 +13195,12 @@
           <w:p>
             <w:pPr>
               <w:rPr>
-                <w:del w:id="248" w:author="Parks, Robbie M" w:date="2018-07-03T11:31:00Z"/>
-                <w:rFonts w:eastAsia="Times New Roman"/>
-                <w:color w:val="000000"/>
-              </w:rPr>
-            </w:pPr>
-            <w:del w:id="249" w:author="Parks, Robbie M" w:date="2018-07-03T11:31:00Z">
+                <w:del w:id="247" w:author="Parks, Robbie M" w:date="2018-07-03T11:31:00Z"/>
+                <w:rFonts w:eastAsia="Times New Roman"/>
+                <w:color w:val="000000"/>
+              </w:rPr>
+            </w:pPr>
+            <w:del w:id="248" w:author="Parks, Robbie M" w:date="2018-07-03T11:31:00Z">
               <w:r>
                 <w:rPr>
                   <w:rFonts w:eastAsia="Times New Roman"/>
@@ -13241,12 +13228,12 @@
           <w:p>
             <w:pPr>
               <w:rPr>
-                <w:del w:id="250" w:author="Parks, Robbie M" w:date="2018-07-03T11:31:00Z"/>
-                <w:rFonts w:eastAsia="Times New Roman"/>
-                <w:color w:val="000000"/>
-              </w:rPr>
-            </w:pPr>
-            <w:del w:id="251" w:author="Parks, Robbie M" w:date="2018-07-03T11:31:00Z">
+                <w:del w:id="249" w:author="Parks, Robbie M" w:date="2018-07-03T11:31:00Z"/>
+                <w:rFonts w:eastAsia="Times New Roman"/>
+                <w:color w:val="000000"/>
+              </w:rPr>
+            </w:pPr>
+            <w:del w:id="250" w:author="Parks, Robbie M" w:date="2018-07-03T11:31:00Z">
               <w:r>
                 <w:rPr>
                   <w:rFonts w:eastAsia="Times New Roman"/>
@@ -13273,12 +13260,12 @@
           <w:p>
             <w:pPr>
               <w:rPr>
-                <w:del w:id="252" w:author="Parks, Robbie M" w:date="2018-07-03T11:31:00Z"/>
-                <w:rFonts w:eastAsia="Times New Roman"/>
-                <w:color w:val="000000"/>
-              </w:rPr>
-            </w:pPr>
-            <w:del w:id="253" w:author="Parks, Robbie M" w:date="2018-07-03T11:31:00Z">
+                <w:del w:id="251" w:author="Parks, Robbie M" w:date="2018-07-03T11:31:00Z"/>
+                <w:rFonts w:eastAsia="Times New Roman"/>
+                <w:color w:val="000000"/>
+              </w:rPr>
+            </w:pPr>
+            <w:del w:id="252" w:author="Parks, Robbie M" w:date="2018-07-03T11:31:00Z">
               <w:r>
                 <w:rPr>
                   <w:rFonts w:eastAsia="Times New Roman"/>
@@ -13319,12 +13306,12 @@
           <w:p>
             <w:pPr>
               <w:rPr>
-                <w:del w:id="254" w:author="Parks, Robbie M" w:date="2018-07-03T11:31:00Z"/>
-                <w:rFonts w:eastAsia="Times New Roman"/>
-                <w:color w:val="000000"/>
-              </w:rPr>
-            </w:pPr>
-            <w:del w:id="255" w:author="Parks, Robbie M" w:date="2018-07-03T11:31:00Z">
+                <w:del w:id="253" w:author="Parks, Robbie M" w:date="2018-07-03T11:31:00Z"/>
+                <w:rFonts w:eastAsia="Times New Roman"/>
+                <w:color w:val="000000"/>
+              </w:rPr>
+            </w:pPr>
+            <w:del w:id="254" w:author="Parks, Robbie M" w:date="2018-07-03T11:31:00Z">
               <w:r>
                 <w:rPr>
                   <w:rFonts w:eastAsia="Times New Roman"/>
@@ -13353,7 +13340,7 @@
       <w:tr>
         <w:trPr>
           <w:trHeight w:val="640"/>
-          <w:del w:id="256" w:author="Parks, Robbie M" w:date="2018-07-03T11:31:00Z"/>
+          <w:del w:id="255" w:author="Parks, Robbie M" w:date="2018-07-03T11:31:00Z"/>
         </w:trPr>
         <w:tc>
           <w:tcPr>
@@ -13374,12 +13361,12 @@
             <w:pPr>
               <w:jc w:val="center"/>
               <w:rPr>
-                <w:del w:id="257" w:author="Parks, Robbie M" w:date="2018-07-03T11:31:00Z"/>
-                <w:rFonts w:eastAsia="Times New Roman"/>
-                <w:color w:val="000000"/>
-              </w:rPr>
-            </w:pPr>
-            <w:del w:id="258" w:author="Parks, Robbie M" w:date="2018-07-03T11:31:00Z">
+                <w:del w:id="256" w:author="Parks, Robbie M" w:date="2018-07-03T11:31:00Z"/>
+                <w:rFonts w:eastAsia="Times New Roman"/>
+                <w:color w:val="000000"/>
+              </w:rPr>
+            </w:pPr>
+            <w:del w:id="257" w:author="Parks, Robbie M" w:date="2018-07-03T11:31:00Z">
               <w:r>
                 <w:rPr>
                   <w:rFonts w:eastAsia="Times New Roman"/>
@@ -13406,12 +13393,12 @@
           <w:p>
             <w:pPr>
               <w:rPr>
-                <w:del w:id="259" w:author="Parks, Robbie M" w:date="2018-07-03T11:31:00Z"/>
-                <w:rFonts w:eastAsia="Times New Roman"/>
-                <w:color w:val="000000"/>
-              </w:rPr>
-            </w:pPr>
-            <w:del w:id="260" w:author="Parks, Robbie M" w:date="2018-07-03T11:31:00Z">
+                <w:del w:id="258" w:author="Parks, Robbie M" w:date="2018-07-03T11:31:00Z"/>
+                <w:rFonts w:eastAsia="Times New Roman"/>
+                <w:color w:val="000000"/>
+              </w:rPr>
+            </w:pPr>
+            <w:del w:id="259" w:author="Parks, Robbie M" w:date="2018-07-03T11:31:00Z">
               <w:r>
                 <w:rPr>
                   <w:rFonts w:eastAsia="Times New Roman"/>
@@ -13438,12 +13425,12 @@
           <w:p>
             <w:pPr>
               <w:rPr>
-                <w:del w:id="261" w:author="Parks, Robbie M" w:date="2018-07-03T11:31:00Z"/>
-                <w:rFonts w:eastAsia="Times New Roman"/>
-                <w:color w:val="000000"/>
-              </w:rPr>
-            </w:pPr>
-            <w:del w:id="262" w:author="Parks, Robbie M" w:date="2018-07-03T11:31:00Z">
+                <w:del w:id="260" w:author="Parks, Robbie M" w:date="2018-07-03T11:31:00Z"/>
+                <w:rFonts w:eastAsia="Times New Roman"/>
+                <w:color w:val="000000"/>
+              </w:rPr>
+            </w:pPr>
+            <w:del w:id="261" w:author="Parks, Robbie M" w:date="2018-07-03T11:31:00Z">
               <w:r>
                 <w:rPr>
                   <w:rFonts w:eastAsia="Times New Roman"/>
@@ -13458,7 +13445,7 @@
       <w:tr>
         <w:trPr>
           <w:trHeight w:val="640"/>
-          <w:del w:id="263" w:author="Parks, Robbie M" w:date="2018-07-03T11:31:00Z"/>
+          <w:del w:id="262" w:author="Parks, Robbie M" w:date="2018-07-03T11:31:00Z"/>
         </w:trPr>
         <w:tc>
           <w:tcPr>
@@ -13477,12 +13464,12 @@
           <w:p>
             <w:pPr>
               <w:rPr>
-                <w:del w:id="264" w:author="Parks, Robbie M" w:date="2018-07-03T11:31:00Z"/>
-                <w:rFonts w:eastAsia="Times New Roman"/>
-                <w:color w:val="000000"/>
-              </w:rPr>
-            </w:pPr>
-            <w:del w:id="265" w:author="Parks, Robbie M" w:date="2018-07-03T11:31:00Z">
+                <w:del w:id="263" w:author="Parks, Robbie M" w:date="2018-07-03T11:31:00Z"/>
+                <w:rFonts w:eastAsia="Times New Roman"/>
+                <w:color w:val="000000"/>
+              </w:rPr>
+            </w:pPr>
+            <w:del w:id="264" w:author="Parks, Robbie M" w:date="2018-07-03T11:31:00Z">
               <w:r>
                 <w:rPr>
                   <w:rFonts w:eastAsia="Times New Roman"/>
@@ -13510,12 +13497,12 @@
           <w:p>
             <w:pPr>
               <w:rPr>
-                <w:del w:id="266" w:author="Parks, Robbie M" w:date="2018-07-03T11:31:00Z"/>
-                <w:rFonts w:eastAsia="Times New Roman"/>
-                <w:color w:val="000000"/>
-              </w:rPr>
-            </w:pPr>
-            <w:del w:id="267" w:author="Parks, Robbie M" w:date="2018-07-03T11:31:00Z">
+                <w:del w:id="265" w:author="Parks, Robbie M" w:date="2018-07-03T11:31:00Z"/>
+                <w:rFonts w:eastAsia="Times New Roman"/>
+                <w:color w:val="000000"/>
+              </w:rPr>
+            </w:pPr>
+            <w:del w:id="266" w:author="Parks, Robbie M" w:date="2018-07-03T11:31:00Z">
               <w:r>
                 <w:rPr>
                   <w:rFonts w:eastAsia="Times New Roman"/>
@@ -13542,12 +13529,12 @@
           <w:p>
             <w:pPr>
               <w:rPr>
-                <w:del w:id="268" w:author="Parks, Robbie M" w:date="2018-07-03T11:31:00Z"/>
-                <w:rFonts w:eastAsia="Times New Roman"/>
-                <w:color w:val="000000"/>
-              </w:rPr>
-            </w:pPr>
-            <w:del w:id="269" w:author="Parks, Robbie M" w:date="2018-07-03T11:31:00Z">
+                <w:del w:id="267" w:author="Parks, Robbie M" w:date="2018-07-03T11:31:00Z"/>
+                <w:rFonts w:eastAsia="Times New Roman"/>
+                <w:color w:val="000000"/>
+              </w:rPr>
+            </w:pPr>
+            <w:del w:id="268" w:author="Parks, Robbie M" w:date="2018-07-03T11:31:00Z">
               <w:r>
                 <w:rPr>
                   <w:rFonts w:eastAsia="Times New Roman"/>
@@ -13574,12 +13561,12 @@
           <w:p>
             <w:pPr>
               <w:rPr>
-                <w:del w:id="270" w:author="Parks, Robbie M" w:date="2018-07-03T11:31:00Z"/>
-                <w:rFonts w:eastAsia="Times New Roman"/>
-                <w:color w:val="000000"/>
-              </w:rPr>
-            </w:pPr>
-            <w:del w:id="271" w:author="Parks, Robbie M" w:date="2018-07-03T11:31:00Z">
+                <w:del w:id="269" w:author="Parks, Robbie M" w:date="2018-07-03T11:31:00Z"/>
+                <w:rFonts w:eastAsia="Times New Roman"/>
+                <w:color w:val="000000"/>
+              </w:rPr>
+            </w:pPr>
+            <w:del w:id="270" w:author="Parks, Robbie M" w:date="2018-07-03T11:31:00Z">
               <w:r>
                 <w:rPr>
                   <w:rFonts w:eastAsia="Times New Roman"/>
@@ -13594,7 +13581,7 @@
       <w:tr>
         <w:trPr>
           <w:trHeight w:val="320"/>
-          <w:del w:id="272" w:author="Parks, Robbie M" w:date="2018-07-03T11:31:00Z"/>
+          <w:del w:id="271" w:author="Parks, Robbie M" w:date="2018-07-03T11:31:00Z"/>
         </w:trPr>
         <w:tc>
           <w:tcPr>
@@ -13613,12 +13600,12 @@
           <w:p>
             <w:pPr>
               <w:rPr>
-                <w:del w:id="273" w:author="Parks, Robbie M" w:date="2018-07-03T11:31:00Z"/>
-                <w:rFonts w:eastAsia="Times New Roman"/>
-                <w:color w:val="000000"/>
-              </w:rPr>
-            </w:pPr>
-            <w:del w:id="274" w:author="Parks, Robbie M" w:date="2018-07-03T11:31:00Z">
+                <w:del w:id="272" w:author="Parks, Robbie M" w:date="2018-07-03T11:31:00Z"/>
+                <w:rFonts w:eastAsia="Times New Roman"/>
+                <w:color w:val="000000"/>
+              </w:rPr>
+            </w:pPr>
+            <w:del w:id="273" w:author="Parks, Robbie M" w:date="2018-07-03T11:31:00Z">
               <w:r>
                 <w:rPr>
                   <w:rFonts w:eastAsia="Times New Roman"/>
@@ -13646,12 +13633,12 @@
           <w:p>
             <w:pPr>
               <w:rPr>
-                <w:del w:id="275" w:author="Parks, Robbie M" w:date="2018-07-03T11:31:00Z"/>
-                <w:rFonts w:eastAsia="Times New Roman"/>
-                <w:color w:val="000000"/>
-              </w:rPr>
-            </w:pPr>
-            <w:del w:id="276" w:author="Parks, Robbie M" w:date="2018-07-03T11:31:00Z">
+                <w:del w:id="274" w:author="Parks, Robbie M" w:date="2018-07-03T11:31:00Z"/>
+                <w:rFonts w:eastAsia="Times New Roman"/>
+                <w:color w:val="000000"/>
+              </w:rPr>
+            </w:pPr>
+            <w:del w:id="275" w:author="Parks, Robbie M" w:date="2018-07-03T11:31:00Z">
               <w:r>
                 <w:rPr>
                   <w:rFonts w:eastAsia="Times New Roman"/>
@@ -13678,12 +13665,12 @@
           <w:p>
             <w:pPr>
               <w:rPr>
-                <w:del w:id="277" w:author="Parks, Robbie M" w:date="2018-07-03T11:31:00Z"/>
-                <w:rFonts w:eastAsia="Times New Roman"/>
-                <w:color w:val="000000"/>
-              </w:rPr>
-            </w:pPr>
-            <w:del w:id="278" w:author="Parks, Robbie M" w:date="2018-07-03T11:31:00Z">
+                <w:del w:id="276" w:author="Parks, Robbie M" w:date="2018-07-03T11:31:00Z"/>
+                <w:rFonts w:eastAsia="Times New Roman"/>
+                <w:color w:val="000000"/>
+              </w:rPr>
+            </w:pPr>
+            <w:del w:id="277" w:author="Parks, Robbie M" w:date="2018-07-03T11:31:00Z">
               <w:r>
                 <w:rPr>
                   <w:rFonts w:eastAsia="Times New Roman"/>
@@ -13710,12 +13697,12 @@
           <w:p>
             <w:pPr>
               <w:rPr>
-                <w:del w:id="279" w:author="Parks, Robbie M" w:date="2018-07-03T11:31:00Z"/>
-                <w:rFonts w:eastAsia="Times New Roman"/>
-                <w:color w:val="000000"/>
-              </w:rPr>
-            </w:pPr>
-            <w:del w:id="280" w:author="Parks, Robbie M" w:date="2018-07-03T11:31:00Z">
+                <w:del w:id="278" w:author="Parks, Robbie M" w:date="2018-07-03T11:31:00Z"/>
+                <w:rFonts w:eastAsia="Times New Roman"/>
+                <w:color w:val="000000"/>
+              </w:rPr>
+            </w:pPr>
+            <w:del w:id="279" w:author="Parks, Robbie M" w:date="2018-07-03T11:31:00Z">
               <w:r>
                 <w:rPr>
                   <w:rFonts w:eastAsia="Times New Roman"/>
@@ -13730,7 +13717,7 @@
       <w:tr>
         <w:trPr>
           <w:trHeight w:val="320"/>
-          <w:del w:id="281" w:author="Parks, Robbie M" w:date="2018-07-03T11:31:00Z"/>
+          <w:del w:id="280" w:author="Parks, Robbie M" w:date="2018-07-03T11:31:00Z"/>
         </w:trPr>
         <w:tc>
           <w:tcPr>
@@ -13749,12 +13736,12 @@
           <w:p>
             <w:pPr>
               <w:rPr>
-                <w:del w:id="282" w:author="Parks, Robbie M" w:date="2018-07-03T11:31:00Z"/>
-                <w:rFonts w:eastAsia="Times New Roman"/>
-                <w:color w:val="000000"/>
-              </w:rPr>
-            </w:pPr>
-            <w:del w:id="283" w:author="Parks, Robbie M" w:date="2018-07-03T11:31:00Z">
+                <w:del w:id="281" w:author="Parks, Robbie M" w:date="2018-07-03T11:31:00Z"/>
+                <w:rFonts w:eastAsia="Times New Roman"/>
+                <w:color w:val="000000"/>
+              </w:rPr>
+            </w:pPr>
+            <w:del w:id="282" w:author="Parks, Robbie M" w:date="2018-07-03T11:31:00Z">
               <w:r>
                 <w:rPr>
                   <w:rFonts w:eastAsia="Times New Roman"/>
@@ -13782,12 +13769,12 @@
           <w:p>
             <w:pPr>
               <w:rPr>
-                <w:del w:id="284" w:author="Parks, Robbie M" w:date="2018-07-03T11:31:00Z"/>
-                <w:rFonts w:eastAsia="Times New Roman"/>
-                <w:color w:val="000000"/>
-              </w:rPr>
-            </w:pPr>
-            <w:del w:id="285" w:author="Parks, Robbie M" w:date="2018-07-03T11:31:00Z">
+                <w:del w:id="283" w:author="Parks, Robbie M" w:date="2018-07-03T11:31:00Z"/>
+                <w:rFonts w:eastAsia="Times New Roman"/>
+                <w:color w:val="000000"/>
+              </w:rPr>
+            </w:pPr>
+            <w:del w:id="284" w:author="Parks, Robbie M" w:date="2018-07-03T11:31:00Z">
               <w:r>
                 <w:rPr>
                   <w:rFonts w:eastAsia="Times New Roman"/>
@@ -13814,12 +13801,12 @@
           <w:p>
             <w:pPr>
               <w:rPr>
-                <w:del w:id="286" w:author="Parks, Robbie M" w:date="2018-07-03T11:31:00Z"/>
-                <w:rFonts w:eastAsia="Times New Roman"/>
-                <w:color w:val="000000"/>
-              </w:rPr>
-            </w:pPr>
-            <w:del w:id="287" w:author="Parks, Robbie M" w:date="2018-07-03T11:31:00Z">
+                <w:del w:id="285" w:author="Parks, Robbie M" w:date="2018-07-03T11:31:00Z"/>
+                <w:rFonts w:eastAsia="Times New Roman"/>
+                <w:color w:val="000000"/>
+              </w:rPr>
+            </w:pPr>
+            <w:del w:id="286" w:author="Parks, Robbie M" w:date="2018-07-03T11:31:00Z">
               <w:r>
                 <w:rPr>
                   <w:rFonts w:eastAsia="Times New Roman"/>
@@ -13846,12 +13833,12 @@
           <w:p>
             <w:pPr>
               <w:rPr>
-                <w:del w:id="288" w:author="Parks, Robbie M" w:date="2018-07-03T11:31:00Z"/>
-                <w:rFonts w:eastAsia="Times New Roman"/>
-                <w:color w:val="000000"/>
-              </w:rPr>
-            </w:pPr>
-            <w:del w:id="289" w:author="Parks, Robbie M" w:date="2018-07-03T11:31:00Z">
+                <w:del w:id="287" w:author="Parks, Robbie M" w:date="2018-07-03T11:31:00Z"/>
+                <w:rFonts w:eastAsia="Times New Roman"/>
+                <w:color w:val="000000"/>
+              </w:rPr>
+            </w:pPr>
+            <w:del w:id="288" w:author="Parks, Robbie M" w:date="2018-07-03T11:31:00Z">
               <w:r>
                 <w:rPr>
                   <w:rFonts w:eastAsia="Times New Roman"/>
@@ -13866,7 +13853,7 @@
       <w:tr>
         <w:trPr>
           <w:trHeight w:val="320"/>
-          <w:del w:id="290" w:author="Parks, Robbie M" w:date="2018-07-03T11:31:00Z"/>
+          <w:del w:id="289" w:author="Parks, Robbie M" w:date="2018-07-03T11:31:00Z"/>
         </w:trPr>
         <w:tc>
           <w:tcPr>
@@ -13885,12 +13872,12 @@
           <w:p>
             <w:pPr>
               <w:rPr>
-                <w:del w:id="291" w:author="Parks, Robbie M" w:date="2018-07-03T11:31:00Z"/>
-                <w:rFonts w:eastAsia="Times New Roman"/>
-                <w:color w:val="000000"/>
-              </w:rPr>
-            </w:pPr>
-            <w:del w:id="292" w:author="Parks, Robbie M" w:date="2018-07-03T11:31:00Z">
+                <w:del w:id="290" w:author="Parks, Robbie M" w:date="2018-07-03T11:31:00Z"/>
+                <w:rFonts w:eastAsia="Times New Roman"/>
+                <w:color w:val="000000"/>
+              </w:rPr>
+            </w:pPr>
+            <w:del w:id="291" w:author="Parks, Robbie M" w:date="2018-07-03T11:31:00Z">
               <w:r>
                 <w:rPr>
                   <w:rFonts w:eastAsia="Times New Roman"/>
@@ -13918,12 +13905,12 @@
           <w:p>
             <w:pPr>
               <w:rPr>
-                <w:del w:id="293" w:author="Parks, Robbie M" w:date="2018-07-03T11:31:00Z"/>
-                <w:rFonts w:eastAsia="Times New Roman"/>
-                <w:color w:val="000000"/>
-              </w:rPr>
-            </w:pPr>
-            <w:del w:id="294" w:author="Parks, Robbie M" w:date="2018-07-03T11:31:00Z">
+                <w:del w:id="292" w:author="Parks, Robbie M" w:date="2018-07-03T11:31:00Z"/>
+                <w:rFonts w:eastAsia="Times New Roman"/>
+                <w:color w:val="000000"/>
+              </w:rPr>
+            </w:pPr>
+            <w:del w:id="293" w:author="Parks, Robbie M" w:date="2018-07-03T11:31:00Z">
               <w:r>
                 <w:rPr>
                   <w:rFonts w:eastAsia="Times New Roman"/>
@@ -13950,12 +13937,12 @@
           <w:p>
             <w:pPr>
               <w:rPr>
-                <w:del w:id="295" w:author="Parks, Robbie M" w:date="2018-07-03T11:31:00Z"/>
-                <w:rFonts w:eastAsia="Times New Roman"/>
-                <w:color w:val="000000"/>
-              </w:rPr>
-            </w:pPr>
-            <w:del w:id="296" w:author="Parks, Robbie M" w:date="2018-07-03T11:31:00Z">
+                <w:del w:id="294" w:author="Parks, Robbie M" w:date="2018-07-03T11:31:00Z"/>
+                <w:rFonts w:eastAsia="Times New Roman"/>
+                <w:color w:val="000000"/>
+              </w:rPr>
+            </w:pPr>
+            <w:del w:id="295" w:author="Parks, Robbie M" w:date="2018-07-03T11:31:00Z">
               <w:r>
                 <w:rPr>
                   <w:rFonts w:eastAsia="Times New Roman"/>
@@ -13982,12 +13969,12 @@
           <w:p>
             <w:pPr>
               <w:rPr>
-                <w:del w:id="297" w:author="Parks, Robbie M" w:date="2018-07-03T11:31:00Z"/>
-                <w:rFonts w:eastAsia="Times New Roman"/>
-                <w:color w:val="000000"/>
-              </w:rPr>
-            </w:pPr>
-            <w:del w:id="298" w:author="Parks, Robbie M" w:date="2018-07-03T11:31:00Z">
+                <w:del w:id="296" w:author="Parks, Robbie M" w:date="2018-07-03T11:31:00Z"/>
+                <w:rFonts w:eastAsia="Times New Roman"/>
+                <w:color w:val="000000"/>
+              </w:rPr>
+            </w:pPr>
+            <w:del w:id="297" w:author="Parks, Robbie M" w:date="2018-07-03T11:31:00Z">
               <w:r>
                 <w:rPr>
                   <w:rFonts w:eastAsia="Times New Roman"/>
@@ -14002,7 +13989,7 @@
       <w:tr>
         <w:trPr>
           <w:trHeight w:val="320"/>
-          <w:del w:id="299" w:author="Parks, Robbie M" w:date="2018-07-03T11:31:00Z"/>
+          <w:del w:id="298" w:author="Parks, Robbie M" w:date="2018-07-03T11:31:00Z"/>
         </w:trPr>
         <w:tc>
           <w:tcPr>
@@ -14021,12 +14008,12 @@
           <w:p>
             <w:pPr>
               <w:rPr>
-                <w:del w:id="300" w:author="Parks, Robbie M" w:date="2018-07-03T11:31:00Z"/>
-                <w:rFonts w:eastAsia="Times New Roman"/>
-                <w:color w:val="000000"/>
-              </w:rPr>
-            </w:pPr>
-            <w:del w:id="301" w:author="Parks, Robbie M" w:date="2018-07-03T11:31:00Z">
+                <w:del w:id="299" w:author="Parks, Robbie M" w:date="2018-07-03T11:31:00Z"/>
+                <w:rFonts w:eastAsia="Times New Roman"/>
+                <w:color w:val="000000"/>
+              </w:rPr>
+            </w:pPr>
+            <w:del w:id="300" w:author="Parks, Robbie M" w:date="2018-07-03T11:31:00Z">
               <w:r>
                 <w:rPr>
                   <w:rFonts w:eastAsia="Times New Roman"/>
@@ -14054,12 +14041,12 @@
           <w:p>
             <w:pPr>
               <w:rPr>
-                <w:del w:id="302" w:author="Parks, Robbie M" w:date="2018-07-03T11:31:00Z"/>
-                <w:rFonts w:eastAsia="Times New Roman"/>
-                <w:color w:val="000000"/>
-              </w:rPr>
-            </w:pPr>
-            <w:del w:id="303" w:author="Parks, Robbie M" w:date="2018-07-03T11:31:00Z">
+                <w:del w:id="301" w:author="Parks, Robbie M" w:date="2018-07-03T11:31:00Z"/>
+                <w:rFonts w:eastAsia="Times New Roman"/>
+                <w:color w:val="000000"/>
+              </w:rPr>
+            </w:pPr>
+            <w:del w:id="302" w:author="Parks, Robbie M" w:date="2018-07-03T11:31:00Z">
               <w:r>
                 <w:rPr>
                   <w:rFonts w:eastAsia="Times New Roman"/>
@@ -14086,12 +14073,12 @@
           <w:p>
             <w:pPr>
               <w:rPr>
-                <w:del w:id="304" w:author="Parks, Robbie M" w:date="2018-07-03T11:31:00Z"/>
-                <w:rFonts w:eastAsia="Times New Roman"/>
-                <w:color w:val="000000"/>
-              </w:rPr>
-            </w:pPr>
-            <w:del w:id="305" w:author="Parks, Robbie M" w:date="2018-07-03T11:31:00Z">
+                <w:del w:id="303" w:author="Parks, Robbie M" w:date="2018-07-03T11:31:00Z"/>
+                <w:rFonts w:eastAsia="Times New Roman"/>
+                <w:color w:val="000000"/>
+              </w:rPr>
+            </w:pPr>
+            <w:del w:id="304" w:author="Parks, Robbie M" w:date="2018-07-03T11:31:00Z">
               <w:r>
                 <w:rPr>
                   <w:rFonts w:eastAsia="Times New Roman"/>
@@ -14118,12 +14105,12 @@
           <w:p>
             <w:pPr>
               <w:rPr>
-                <w:del w:id="306" w:author="Parks, Robbie M" w:date="2018-07-03T11:31:00Z"/>
-                <w:rFonts w:eastAsia="Times New Roman"/>
-                <w:color w:val="000000"/>
-              </w:rPr>
-            </w:pPr>
-            <w:del w:id="307" w:author="Parks, Robbie M" w:date="2018-07-03T11:31:00Z">
+                <w:del w:id="305" w:author="Parks, Robbie M" w:date="2018-07-03T11:31:00Z"/>
+                <w:rFonts w:eastAsia="Times New Roman"/>
+                <w:color w:val="000000"/>
+              </w:rPr>
+            </w:pPr>
+            <w:del w:id="306" w:author="Parks, Robbie M" w:date="2018-07-03T11:31:00Z">
               <w:r>
                 <w:rPr>
                   <w:rFonts w:eastAsia="Times New Roman"/>
@@ -14138,7 +14125,7 @@
       <w:tr>
         <w:trPr>
           <w:trHeight w:val="320"/>
-          <w:del w:id="308" w:author="Parks, Robbie M" w:date="2018-07-03T11:31:00Z"/>
+          <w:del w:id="307" w:author="Parks, Robbie M" w:date="2018-07-03T11:31:00Z"/>
         </w:trPr>
         <w:tc>
           <w:tcPr>
@@ -14157,12 +14144,12 @@
           <w:p>
             <w:pPr>
               <w:rPr>
-                <w:del w:id="309" w:author="Parks, Robbie M" w:date="2018-07-03T11:31:00Z"/>
-                <w:rFonts w:eastAsia="Times New Roman"/>
-                <w:color w:val="000000"/>
-              </w:rPr>
-            </w:pPr>
-            <w:del w:id="310" w:author="Parks, Robbie M" w:date="2018-07-03T11:31:00Z">
+                <w:del w:id="308" w:author="Parks, Robbie M" w:date="2018-07-03T11:31:00Z"/>
+                <w:rFonts w:eastAsia="Times New Roman"/>
+                <w:color w:val="000000"/>
+              </w:rPr>
+            </w:pPr>
+            <w:del w:id="309" w:author="Parks, Robbie M" w:date="2018-07-03T11:31:00Z">
               <w:r>
                 <w:rPr>
                   <w:rFonts w:eastAsia="Times New Roman"/>
@@ -14190,12 +14177,12 @@
           <w:p>
             <w:pPr>
               <w:rPr>
-                <w:del w:id="311" w:author="Parks, Robbie M" w:date="2018-07-03T11:31:00Z"/>
-                <w:rFonts w:eastAsia="Times New Roman"/>
-                <w:color w:val="000000"/>
-              </w:rPr>
-            </w:pPr>
-            <w:del w:id="312" w:author="Parks, Robbie M" w:date="2018-07-03T11:31:00Z">
+                <w:del w:id="310" w:author="Parks, Robbie M" w:date="2018-07-03T11:31:00Z"/>
+                <w:rFonts w:eastAsia="Times New Roman"/>
+                <w:color w:val="000000"/>
+              </w:rPr>
+            </w:pPr>
+            <w:del w:id="311" w:author="Parks, Robbie M" w:date="2018-07-03T11:31:00Z">
               <w:r>
                 <w:rPr>
                   <w:rFonts w:eastAsia="Times New Roman"/>
@@ -14222,12 +14209,12 @@
           <w:p>
             <w:pPr>
               <w:rPr>
-                <w:del w:id="313" w:author="Parks, Robbie M" w:date="2018-07-03T11:31:00Z"/>
-                <w:rFonts w:eastAsia="Times New Roman"/>
-                <w:color w:val="000000"/>
-              </w:rPr>
-            </w:pPr>
-            <w:del w:id="314" w:author="Parks, Robbie M" w:date="2018-07-03T11:31:00Z">
+                <w:del w:id="312" w:author="Parks, Robbie M" w:date="2018-07-03T11:31:00Z"/>
+                <w:rFonts w:eastAsia="Times New Roman"/>
+                <w:color w:val="000000"/>
+              </w:rPr>
+            </w:pPr>
+            <w:del w:id="313" w:author="Parks, Robbie M" w:date="2018-07-03T11:31:00Z">
               <w:r>
                 <w:rPr>
                   <w:rFonts w:eastAsia="Times New Roman"/>
@@ -14254,12 +14241,12 @@
           <w:p>
             <w:pPr>
               <w:rPr>
-                <w:del w:id="315" w:author="Parks, Robbie M" w:date="2018-07-03T11:31:00Z"/>
-                <w:rFonts w:eastAsia="Times New Roman"/>
-                <w:color w:val="000000"/>
-              </w:rPr>
-            </w:pPr>
-            <w:del w:id="316" w:author="Parks, Robbie M" w:date="2018-07-03T11:31:00Z">
+                <w:del w:id="314" w:author="Parks, Robbie M" w:date="2018-07-03T11:31:00Z"/>
+                <w:rFonts w:eastAsia="Times New Roman"/>
+                <w:color w:val="000000"/>
+              </w:rPr>
+            </w:pPr>
+            <w:del w:id="315" w:author="Parks, Robbie M" w:date="2018-07-03T11:31:00Z">
               <w:r>
                 <w:rPr>
                   <w:rFonts w:eastAsia="Times New Roman"/>
@@ -14274,7 +14261,7 @@
       <w:tr>
         <w:trPr>
           <w:trHeight w:val="1280"/>
-          <w:del w:id="317" w:author="Parks, Robbie M" w:date="2018-07-03T11:31:00Z"/>
+          <w:del w:id="316" w:author="Parks, Robbie M" w:date="2018-07-03T11:31:00Z"/>
         </w:trPr>
         <w:tc>
           <w:tcPr>
@@ -14293,12 +14280,12 @@
           <w:p>
             <w:pPr>
               <w:rPr>
-                <w:del w:id="318" w:author="Parks, Robbie M" w:date="2018-07-03T11:31:00Z"/>
-                <w:rFonts w:eastAsia="Times New Roman"/>
-                <w:color w:val="000000"/>
-              </w:rPr>
-            </w:pPr>
-            <w:del w:id="319" w:author="Parks, Robbie M" w:date="2018-07-03T11:31:00Z">
+                <w:del w:id="317" w:author="Parks, Robbie M" w:date="2018-07-03T11:31:00Z"/>
+                <w:rFonts w:eastAsia="Times New Roman"/>
+                <w:color w:val="000000"/>
+              </w:rPr>
+            </w:pPr>
+            <w:del w:id="318" w:author="Parks, Robbie M" w:date="2018-07-03T11:31:00Z">
               <w:r>
                 <w:rPr>
                   <w:rFonts w:eastAsia="Times New Roman"/>
@@ -14326,12 +14313,12 @@
           <w:p>
             <w:pPr>
               <w:rPr>
-                <w:del w:id="320" w:author="Parks, Robbie M" w:date="2018-07-03T11:31:00Z"/>
-                <w:rFonts w:eastAsia="Times New Roman"/>
-                <w:color w:val="000000"/>
-              </w:rPr>
-            </w:pPr>
-            <w:del w:id="321" w:author="Parks, Robbie M" w:date="2018-07-03T11:31:00Z">
+                <w:del w:id="319" w:author="Parks, Robbie M" w:date="2018-07-03T11:31:00Z"/>
+                <w:rFonts w:eastAsia="Times New Roman"/>
+                <w:color w:val="000000"/>
+              </w:rPr>
+            </w:pPr>
+            <w:del w:id="320" w:author="Parks, Robbie M" w:date="2018-07-03T11:31:00Z">
               <w:r>
                 <w:rPr>
                   <w:rFonts w:eastAsia="Times New Roman"/>
@@ -14358,12 +14345,12 @@
           <w:p>
             <w:pPr>
               <w:rPr>
-                <w:del w:id="322" w:author="Parks, Robbie M" w:date="2018-07-03T11:31:00Z"/>
-                <w:rFonts w:eastAsia="Times New Roman"/>
-                <w:color w:val="000000"/>
-              </w:rPr>
-            </w:pPr>
-            <w:del w:id="323" w:author="Parks, Robbie M" w:date="2018-07-03T11:31:00Z">
+                <w:del w:id="321" w:author="Parks, Robbie M" w:date="2018-07-03T11:31:00Z"/>
+                <w:rFonts w:eastAsia="Times New Roman"/>
+                <w:color w:val="000000"/>
+              </w:rPr>
+            </w:pPr>
+            <w:del w:id="322" w:author="Parks, Robbie M" w:date="2018-07-03T11:31:00Z">
               <w:r>
                 <w:rPr>
                   <w:rFonts w:eastAsia="Times New Roman"/>
@@ -14390,12 +14377,12 @@
           <w:p>
             <w:pPr>
               <w:rPr>
-                <w:del w:id="324" w:author="Parks, Robbie M" w:date="2018-07-03T11:31:00Z"/>
-                <w:rFonts w:eastAsia="Times New Roman"/>
-                <w:color w:val="000000"/>
-              </w:rPr>
-            </w:pPr>
-            <w:del w:id="325" w:author="Parks, Robbie M" w:date="2018-07-03T11:31:00Z">
+                <w:del w:id="323" w:author="Parks, Robbie M" w:date="2018-07-03T11:31:00Z"/>
+                <w:rFonts w:eastAsia="Times New Roman"/>
+                <w:color w:val="000000"/>
+              </w:rPr>
+            </w:pPr>
+            <w:del w:id="324" w:author="Parks, Robbie M" w:date="2018-07-03T11:31:00Z">
               <w:r>
                 <w:rPr>
                   <w:rFonts w:eastAsia="Times New Roman"/>
@@ -14411,10 +14398,10 @@
     <w:p>
       <w:pPr>
         <w:rPr>
-          <w:ins w:id="326" w:author="Parks, Robbie M" w:date="2018-06-19T19:08:00Z"/>
-        </w:rPr>
-      </w:pPr>
-      <w:del w:id="327" w:author="Parks, Robbie M" w:date="2018-07-03T11:31:00Z">
+          <w:ins w:id="325" w:author="Parks, Robbie M" w:date="2018-06-19T19:08:00Z"/>
+        </w:rPr>
+      </w:pPr>
+      <w:del w:id="326" w:author="Parks, Robbie M" w:date="2018-07-03T11:31:00Z">
         <w:r>
           <w:rPr>
             <w:b/>
@@ -14422,13 +14409,13 @@
           <w:delText xml:space="preserve"> </w:delText>
         </w:r>
       </w:del>
-      <w:ins w:id="328" w:author="Parks, Robbie M" w:date="2018-06-19T19:08:00Z">
+      <w:ins w:id="327" w:author="Parks, Robbie M" w:date="2018-06-19T19:08:00Z">
         <w:r>
           <w:br w:type="page"/>
         </w:r>
       </w:ins>
     </w:p>
-    <w:commentRangeEnd w:id="184"/>
+    <w:commentRangeEnd w:id="183"/>
     <w:p>
       <w:r>
         <w:rPr>
@@ -14436,7 +14423,7 @@
           <w:rFonts w:asciiTheme="minorHAnsi" w:hAnsiTheme="minorHAnsi" w:cstheme="minorBidi"/>
           <w:lang w:eastAsia="en-US"/>
         </w:rPr>
-        <w:commentReference w:id="184"/>
+        <w:commentReference w:id="183"/>
       </w:r>
     </w:p>
     <w:sectPr>
@@ -14454,7 +14441,7 @@
 
 <file path=word/comments.xml><?xml version="1.0" encoding="utf-8"?>
 <w:comments xmlns:wpc="http://schemas.microsoft.com/office/word/2010/wordprocessingCanvas" xmlns:mo="http://schemas.microsoft.com/office/mac/office/2008/main" xmlns:mc="http://schemas.openxmlformats.org/markup-compatibility/2006" xmlns:mv="urn:schemas-microsoft-com:mac:vml" xmlns:o="urn:schemas-microsoft-com:office:office" xmlns:r="http://schemas.openxmlformats.org/officeDocument/2006/relationships" xmlns:m="http://schemas.openxmlformats.org/officeDocument/2006/math" xmlns:v="urn:schemas-microsoft-com:vml" xmlns:wp14="http://schemas.microsoft.com/office/word/2010/wordprocessingDrawing" xmlns:wp="http://schemas.openxmlformats.org/drawingml/2006/wordprocessingDrawing" xmlns:w10="urn:schemas-microsoft-com:office:word" xmlns:w="http://schemas.openxmlformats.org/wordprocessingml/2006/main" xmlns:w14="http://schemas.microsoft.com/office/word/2010/wordml" xmlns:w15="http://schemas.microsoft.com/office/word/2012/wordml" xmlns:wpg="http://schemas.microsoft.com/office/word/2010/wordprocessingGroup" xmlns:wpi="http://schemas.microsoft.com/office/word/2010/wordprocessingInk" xmlns:wne="http://schemas.microsoft.com/office/word/2006/wordml" xmlns:wps="http://schemas.microsoft.com/office/word/2010/wordprocessingShape" mc:Ignorable="w14 w15 wp14">
-  <w:comment w:id="4" w:author="Ezzati, Majid" w:date="2018-07-08T22:49:00Z" w:initials="EM">
+  <w:comment w:id="40" w:author="Parks, Robbie M" w:date="2018-07-10T17:44:00Z" w:initials="PRM">
     <w:p>
       <w:pPr>
         <w:pStyle w:val="CommentText"/>
@@ -14466,11 +14453,25 @@
         <w:annotationRef/>
       </w:r>
       <w:r>
-        <w:t xml:space="preserve">To look at cause names in this figure together and make sure appropriate – e.g. there is injuries after intentional </w:t>
+        <w:rPr>
+          <w:rStyle w:val="CommentReference"/>
+        </w:rPr>
+        <w:annotationRef/>
+      </w:r>
+      <w:r>
+        <w:t xml:space="preserve">If we are not having other causes as maps (apart from main figure which is just all-cause), then we </w:t>
+      </w:r>
+      <w:proofErr w:type="gramStart"/>
+      <w:r>
+        <w:t>have to</w:t>
+      </w:r>
+      <w:proofErr w:type="gramEnd"/>
+      <w:r>
+        <w:t xml:space="preserve"> delete this right?</w:t>
       </w:r>
     </w:p>
   </w:comment>
-  <w:comment w:id="41" w:author="Parks, Robbie M" w:date="2018-07-10T17:44:00Z" w:initials="PRM">
+  <w:comment w:id="42" w:author="Ezzati, Majid" w:date="2018-07-09T05:43:00Z" w:initials="EM">
     <w:p>
       <w:pPr>
         <w:pStyle w:val="CommentText"/>
@@ -14482,25 +14483,11 @@
         <w:annotationRef/>
       </w:r>
       <w:r>
-        <w:rPr>
-          <w:rStyle w:val="CommentReference"/>
-        </w:rPr>
-        <w:annotationRef/>
-      </w:r>
-      <w:r>
-        <w:t xml:space="preserve">If we are not having other causes as maps (apart from main figure which is just all-cause), then we </w:t>
-      </w:r>
-      <w:proofErr w:type="gramStart"/>
-      <w:r>
-        <w:t>have to</w:t>
-      </w:r>
-      <w:proofErr w:type="gramEnd"/>
-      <w:r>
-        <w:t xml:space="preserve"> delete this right?</w:t>
+        <w:t>Were there variations? Next sentence says similarity</w:t>
       </w:r>
     </w:p>
   </w:comment>
-  <w:comment w:id="43" w:author="Ezzati, Majid" w:date="2018-07-09T05:43:00Z" w:initials="EM">
+  <w:comment w:id="43" w:author="Parks, Robbie M" w:date="2018-07-09T10:56:00Z" w:initials="PRM">
     <w:p>
       <w:pPr>
         <w:pStyle w:val="CommentText"/>
@@ -14512,11 +14499,19 @@
         <w:annotationRef/>
       </w:r>
       <w:r>
-        <w:t>Were there variations? Next sentence says similarity</w:t>
+        <w:t xml:space="preserve">This is </w:t>
+      </w:r>
+      <w:proofErr w:type="gramStart"/>
+      <w:r>
+        <w:t>in particular for</w:t>
+      </w:r>
+      <w:proofErr w:type="gramEnd"/>
+      <w:r>
+        <w:t xml:space="preserve"> injury deaths.</w:t>
       </w:r>
     </w:p>
   </w:comment>
-  <w:comment w:id="44" w:author="Parks, Robbie M" w:date="2018-07-09T10:56:00Z" w:initials="PRM">
+  <w:comment w:id="41" w:author="Parks, Robbie M" w:date="2018-07-10T17:45:00Z" w:initials="PRM">
     <w:p>
       <w:pPr>
         <w:pStyle w:val="CommentText"/>
@@ -14528,19 +14523,11 @@
         <w:annotationRef/>
       </w:r>
       <w:r>
-        <w:t xml:space="preserve">This is </w:t>
-      </w:r>
-      <w:proofErr w:type="gramStart"/>
-      <w:r>
-        <w:t>in particular for</w:t>
-      </w:r>
-      <w:proofErr w:type="gramEnd"/>
-      <w:r>
-        <w:t xml:space="preserve"> injury deaths.</w:t>
+        <w:t>Again, if we do not have supplementary figures with maps of sub-causes, this will not be relevant.</w:t>
       </w:r>
     </w:p>
   </w:comment>
-  <w:comment w:id="42" w:author="Parks, Robbie M" w:date="2018-07-10T17:45:00Z" w:initials="PRM">
+  <w:comment w:id="47" w:author="Ezzati, Majid" w:date="2018-07-09T05:44:00Z" w:initials="EM">
     <w:p>
       <w:pPr>
         <w:pStyle w:val="CommentText"/>
@@ -14552,11 +14539,11 @@
         <w:annotationRef/>
       </w:r>
       <w:r>
-        <w:t>Again, if we do not have supplementary figures with maps of sub-causes, this will not be relevant.</w:t>
+        <w:t>Drop the new one</w:t>
       </w:r>
     </w:p>
   </w:comment>
-  <w:comment w:id="48" w:author="Ezzati, Majid" w:date="2018-07-09T05:44:00Z" w:initials="EM">
+  <w:comment w:id="48" w:author="Parks, Robbie M" w:date="2018-07-09T11:00:00Z" w:initials="PRM">
     <w:p>
       <w:pPr>
         <w:pStyle w:val="CommentText"/>
@@ -14568,11 +14555,28 @@
         <w:annotationRef/>
       </w:r>
       <w:r>
-        <w:t>Drop the new one</w:t>
+        <w:rPr>
+          <w:rStyle w:val="CommentReference"/>
+        </w:rPr>
+        <w:t xml:space="preserve">My </w:t>
+      </w:r>
+      <w:proofErr w:type="spellStart"/>
+      <w:r>
+        <w:rPr>
+          <w:rStyle w:val="CommentReference"/>
+        </w:rPr>
+        <w:t>Mendeley</w:t>
+      </w:r>
+      <w:proofErr w:type="spellEnd"/>
+      <w:r>
+        <w:rPr>
+          <w:rStyle w:val="CommentReference"/>
+        </w:rPr>
+        <w:t xml:space="preserve"> is playing up so I will fix on next round.</w:t>
       </w:r>
     </w:p>
   </w:comment>
-  <w:comment w:id="49" w:author="Parks, Robbie M" w:date="2018-07-09T11:00:00Z" w:initials="PRM">
+  <w:comment w:id="49" w:author="Ezzati, Majid" w:date="2018-07-09T05:46:00Z" w:initials="EM">
     <w:p>
       <w:pPr>
         <w:pStyle w:val="CommentText"/>
@@ -14584,28 +14588,11 @@
         <w:annotationRef/>
       </w:r>
       <w:r>
-        <w:rPr>
-          <w:rStyle w:val="CommentReference"/>
-        </w:rPr>
-        <w:t xml:space="preserve">My </w:t>
-      </w:r>
-      <w:proofErr w:type="spellStart"/>
-      <w:r>
-        <w:rPr>
-          <w:rStyle w:val="CommentReference"/>
-        </w:rPr>
-        <w:t>Mendeley</w:t>
-      </w:r>
-      <w:proofErr w:type="spellEnd"/>
-      <w:r>
-        <w:rPr>
-          <w:rStyle w:val="CommentReference"/>
-        </w:rPr>
-        <w:t xml:space="preserve"> is playing up so I will fix on next round.</w:t>
+        <w:t>To discuss if they are; see also my addition to responses.</w:t>
       </w:r>
     </w:p>
   </w:comment>
-  <w:comment w:id="50" w:author="Ezzati, Majid" w:date="2018-07-09T05:46:00Z" w:initials="EM">
+  <w:comment w:id="50" w:author="Parks, Robbie M" w:date="2018-07-10T18:19:00Z" w:initials="PRM">
     <w:p>
       <w:pPr>
         <w:pStyle w:val="CommentText"/>
@@ -14616,12 +14603,20 @@
         </w:rPr>
         <w:annotationRef/>
       </w:r>
-      <w:r>
-        <w:t>To discuss if they are; see also my addition to responses.</w:t>
+      <w:proofErr w:type="gramStart"/>
+      <w:r>
+        <w:t>Yes</w:t>
+      </w:r>
+      <w:proofErr w:type="gramEnd"/>
+      <w:r>
+        <w:t xml:space="preserve"> the general trend is that </w:t>
+      </w:r>
+      <w:r>
+        <w:t>when mean temperature goes up the range goes down (see reference figures)</w:t>
       </w:r>
     </w:p>
   </w:comment>
-  <w:comment w:id="51" w:author="Parks, Robbie M" w:date="2018-07-10T18:19:00Z" w:initials="PRM">
+  <w:comment w:id="63" w:author="Ezzati, Majid" w:date="2018-07-09T05:55:00Z" w:initials="EM">
     <w:p>
       <w:pPr>
         <w:pStyle w:val="CommentText"/>
@@ -14632,20 +14627,28 @@
         </w:rPr>
         <w:annotationRef/>
       </w:r>
-      <w:proofErr w:type="gramStart"/>
-      <w:r>
-        <w:t>Yes</w:t>
-      </w:r>
-      <w:proofErr w:type="gramEnd"/>
-      <w:r>
-        <w:t xml:space="preserve"> the general trend is that </w:t>
-      </w:r>
-      <w:r>
-        <w:t>when mean temperature goes up the range goes down (see reference figures)</w:t>
+      <w:r>
+        <w:t xml:space="preserve">Discuss shortening and making it more than a list – winter temperature coldest in XX but going up westwards and southwards </w:t>
+      </w:r>
+      <w:proofErr w:type="spellStart"/>
+      <w:r>
+        <w:t>etc</w:t>
+      </w:r>
+      <w:proofErr w:type="spellEnd"/>
+      <w:r>
+        <w:t xml:space="preserve"> </w:t>
+      </w:r>
+      <w:proofErr w:type="spellStart"/>
+      <w:r>
+        <w:t>etc</w:t>
+      </w:r>
+      <w:proofErr w:type="spellEnd"/>
+      <w:r>
+        <w:t xml:space="preserve"> </w:t>
       </w:r>
     </w:p>
   </w:comment>
-  <w:comment w:id="64" w:author="Ezzati, Majid" w:date="2018-07-09T05:55:00Z" w:initials="EM">
+  <w:comment w:id="136" w:author="Ezzati, Majid" w:date="2018-07-09T06:00:00Z" w:initials="EM">
     <w:p>
       <w:pPr>
         <w:pStyle w:val="CommentText"/>
@@ -14657,27 +14660,11 @@
         <w:annotationRef/>
       </w:r>
       <w:r>
-        <w:t xml:space="preserve">Discuss shortening and making it more than a list – winter temperature coldest in XX but going up westwards and southwards </w:t>
-      </w:r>
-      <w:proofErr w:type="spellStart"/>
-      <w:r>
-        <w:t>etc</w:t>
-      </w:r>
-      <w:proofErr w:type="spellEnd"/>
-      <w:r>
-        <w:t xml:space="preserve"> </w:t>
-      </w:r>
-      <w:proofErr w:type="spellStart"/>
-      <w:r>
-        <w:t>etc</w:t>
-      </w:r>
-      <w:proofErr w:type="spellEnd"/>
-      <w:r>
-        <w:t xml:space="preserve"> </w:t>
+        <w:t>This could be used in responses but is there also a paper in a math/stats journal?</w:t>
       </w:r>
     </w:p>
   </w:comment>
-  <w:comment w:id="137" w:author="Ezzati, Majid" w:date="2018-07-09T06:00:00Z" w:initials="EM">
+  <w:comment w:id="140" w:author="Ezzati, Majid" w:date="2018-07-09T06:10:00Z" w:initials="EM">
     <w:p>
       <w:pPr>
         <w:pStyle w:val="CommentText"/>
@@ -14689,11 +14676,11 @@
         <w:annotationRef/>
       </w:r>
       <w:r>
-        <w:t>This could be used in responses but is there also a paper in a math/stats journal?</w:t>
+        <w:t>Figure 1 still has the white lines; to discuss</w:t>
       </w:r>
     </w:p>
   </w:comment>
-  <w:comment w:id="141" w:author="Ezzati, Majid" w:date="2018-07-09T06:10:00Z" w:initials="EM">
+  <w:comment w:id="144" w:author="Ezzati, Majid" w:date="2018-07-09T06:09:00Z" w:initials="EM">
     <w:p>
       <w:pPr>
         <w:pStyle w:val="CommentText"/>
@@ -14705,11 +14692,11 @@
         <w:annotationRef/>
       </w:r>
       <w:r>
-        <w:t>Figure 1 still has the white lines; to discuss</w:t>
+        <w:t>Why just all-cause? Discuss if relevant</w:t>
       </w:r>
     </w:p>
   </w:comment>
-  <w:comment w:id="145" w:author="Ezzati, Majid" w:date="2018-07-09T06:09:00Z" w:initials="EM">
+  <w:comment w:id="145" w:author="Parks, Robbie M" w:date="2018-07-09T10:57:00Z" w:initials="PRM">
     <w:p>
       <w:pPr>
         <w:pStyle w:val="CommentText"/>
@@ -14721,11 +14708,11 @@
         <w:annotationRef/>
       </w:r>
       <w:r>
-        <w:t>Why just all-cause? Discuss if relevant</w:t>
+        <w:t>It shouldn’t be just all cause</w:t>
       </w:r>
     </w:p>
   </w:comment>
-  <w:comment w:id="146" w:author="Parks, Robbie M" w:date="2018-07-09T10:57:00Z" w:initials="PRM">
+  <w:comment w:id="150" w:author="Ezzati, Majid" w:date="2018-07-09T06:16:00Z" w:initials="EM">
     <w:p>
       <w:pPr>
         <w:pStyle w:val="CommentText"/>
@@ -14737,11 +14724,11 @@
         <w:annotationRef/>
       </w:r>
       <w:r>
-        <w:t>It shouldn’t be just all cause</w:t>
+        <w:t xml:space="preserve">From the deaths? </w:t>
       </w:r>
     </w:p>
   </w:comment>
-  <w:comment w:id="151" w:author="Ezzati, Majid" w:date="2018-07-09T06:16:00Z" w:initials="EM">
+  <w:comment w:id="151" w:author="Parks, Robbie M" w:date="2018-07-09T10:17:00Z" w:initials="PRM">
     <w:p>
       <w:pPr>
         <w:pStyle w:val="CommentText"/>
@@ -14753,11 +14740,11 @@
         <w:annotationRef/>
       </w:r>
       <w:r>
-        <w:t xml:space="preserve">From the deaths? </w:t>
+        <w:t>Yes</w:t>
       </w:r>
     </w:p>
   </w:comment>
-  <w:comment w:id="152" w:author="Parks, Robbie M" w:date="2018-07-09T10:17:00Z" w:initials="PRM">
+  <w:comment w:id="147" w:author="Ezzati, Majid" w:date="2018-06-26T21:15:00Z" w:initials="EM">
     <w:p>
       <w:pPr>
         <w:pStyle w:val="CommentText"/>
@@ -14769,11 +14756,11 @@
         <w:annotationRef/>
       </w:r>
       <w:r>
-        <w:t>Yes</w:t>
+        <w:t>To discuss if we should give the equation for this</w:t>
       </w:r>
     </w:p>
   </w:comment>
-  <w:comment w:id="148" w:author="Ezzati, Majid" w:date="2018-06-26T21:15:00Z" w:initials="EM">
+  <w:comment w:id="148" w:author="Parks, Robbie M" w:date="2018-07-03T11:55:00Z" w:initials="PRM">
     <w:p>
       <w:pPr>
         <w:pStyle w:val="CommentText"/>
@@ -14785,11 +14772,32 @@
         <w:annotationRef/>
       </w:r>
       <w:r>
-        <w:t>To discuss if we should give the equation for this</w:t>
+        <w:t xml:space="preserve">They asked in the review for more information on the model used for Figure 3. </w:t>
+      </w:r>
+    </w:p>
+    <w:p>
+      <w:pPr>
+        <w:pStyle w:val="CommentText"/>
+      </w:pPr>
+    </w:p>
+    <w:p>
+      <w:pPr>
+        <w:pStyle w:val="CommentText"/>
+      </w:pPr>
+    </w:p>
+    <w:p>
+      <w:pPr>
+        <w:pStyle w:val="CommentText"/>
+      </w:pPr>
+      <w:r>
+        <w:t xml:space="preserve">Reference if required: </w:t>
+      </w:r>
+      <w:r>
+        <w:t>https://en.wikipedia.org/wiki/Mean_of_circular_quantities</w:t>
       </w:r>
     </w:p>
   </w:comment>
-  <w:comment w:id="149" w:author="Parks, Robbie M" w:date="2018-07-03T11:55:00Z" w:initials="PRM">
+  <w:comment w:id="149" w:author="Ezzati, Majid" w:date="2018-07-09T06:15:00Z" w:initials="EM">
     <w:p>
       <w:pPr>
         <w:pStyle w:val="CommentText"/>
@@ -14801,32 +14809,11 @@
         <w:annotationRef/>
       </w:r>
       <w:r>
-        <w:t xml:space="preserve">They asked in the review for more information on the model used for Figure 3. </w:t>
-      </w:r>
-    </w:p>
-    <w:p>
-      <w:pPr>
-        <w:pStyle w:val="CommentText"/>
-      </w:pPr>
-    </w:p>
-    <w:p>
-      <w:pPr>
-        <w:pStyle w:val="CommentText"/>
-      </w:pPr>
-    </w:p>
-    <w:p>
-      <w:pPr>
-        <w:pStyle w:val="CommentText"/>
-      </w:pPr>
-      <w:r>
-        <w:t xml:space="preserve">Reference if required: </w:t>
-      </w:r>
-      <w:r>
-        <w:t>https://en.wikipedia.org/wiki/Mean_of_circular_quantities</w:t>
+        <w:t>discuss</w:t>
       </w:r>
     </w:p>
   </w:comment>
-  <w:comment w:id="150" w:author="Ezzati, Majid" w:date="2018-07-09T06:15:00Z" w:initials="EM">
+  <w:comment w:id="168" w:author="Ezzati, Majid" w:date="2018-07-09T06:20:00Z" w:initials="EM">
     <w:p>
       <w:pPr>
         <w:pStyle w:val="CommentText"/>
@@ -14838,11 +14825,11 @@
         <w:annotationRef/>
       </w:r>
       <w:r>
-        <w:t>discuss</w:t>
+        <w:t>these will presumably go from figures, right</w:t>
       </w:r>
     </w:p>
   </w:comment>
-  <w:comment w:id="169" w:author="Ezzati, Majid" w:date="2018-07-09T06:20:00Z" w:initials="EM">
+  <w:comment w:id="169" w:author="Parks, Robbie M" w:date="2018-07-09T10:17:00Z" w:initials="PRM">
     <w:p>
       <w:pPr>
         <w:pStyle w:val="CommentText"/>
@@ -14853,12 +14840,17 @@
         </w:rPr>
         <w:annotationRef/>
       </w:r>
-      <w:r>
-        <w:t>these will presumably go from figures, right</w:t>
+      <w:proofErr w:type="gramStart"/>
+      <w:r>
+        <w:t>Yes it is</w:t>
+      </w:r>
+      <w:proofErr w:type="gramEnd"/>
+      <w:r>
+        <w:t xml:space="preserve"> done</w:t>
       </w:r>
     </w:p>
   </w:comment>
-  <w:comment w:id="170" w:author="Parks, Robbie M" w:date="2018-07-09T10:17:00Z" w:initials="PRM">
+  <w:comment w:id="172" w:author="Ezzati, Majid" w:date="2018-07-09T06:21:00Z" w:initials="EM">
     <w:p>
       <w:pPr>
         <w:pStyle w:val="CommentText"/>
@@ -14869,17 +14861,20 @@
         </w:rPr>
         <w:annotationRef/>
       </w:r>
-      <w:proofErr w:type="gramStart"/>
-      <w:r>
-        <w:t>Yes it is</w:t>
-      </w:r>
-      <w:proofErr w:type="gramEnd"/>
-      <w:r>
-        <w:t xml:space="preserve"> done</w:t>
+      <w:r>
+        <w:t xml:space="preserve">to </w:t>
+      </w:r>
+      <w:proofErr w:type="spellStart"/>
+      <w:r>
+        <w:t>dsicuss</w:t>
+      </w:r>
+      <w:proofErr w:type="spellEnd"/>
+      <w:r>
+        <w:t xml:space="preserve"> specifying what this p value is</w:t>
       </w:r>
     </w:p>
   </w:comment>
-  <w:comment w:id="173" w:author="Ezzati, Majid" w:date="2018-07-09T06:21:00Z" w:initials="EM">
+  <w:comment w:id="173" w:author="Ezzati, Majid" w:date="2018-07-08T23:19:00Z" w:initials="EM">
     <w:p>
       <w:pPr>
         <w:pStyle w:val="CommentText"/>
@@ -14891,19 +14886,11 @@
         <w:annotationRef/>
       </w:r>
       <w:r>
-        <w:t xml:space="preserve">to </w:t>
-      </w:r>
-      <w:proofErr w:type="spellStart"/>
-      <w:r>
-        <w:t>dsicuss</w:t>
-      </w:r>
-      <w:proofErr w:type="spellEnd"/>
-      <w:r>
-        <w:t xml:space="preserve"> specifying what this p value is</w:t>
+        <w:t>Same. Why should we keep this? We should aim for a readable paper</w:t>
       </w:r>
     </w:p>
   </w:comment>
-  <w:comment w:id="174" w:author="Ezzati, Majid" w:date="2018-07-08T23:19:00Z" w:initials="EM">
+  <w:comment w:id="174" w:author="Parks, Robbie M" w:date="2018-07-09T10:18:00Z" w:initials="PRM">
     <w:p>
       <w:pPr>
         <w:pStyle w:val="CommentText"/>
@@ -14915,27 +14902,11 @@
         <w:annotationRef/>
       </w:r>
       <w:r>
-        <w:t>Same. Why should we keep this? We should aim for a readable paper</w:t>
+        <w:t>I thought we were talking about Figure 6</w:t>
       </w:r>
     </w:p>
   </w:comment>
-  <w:comment w:id="175" w:author="Parks, Robbie M" w:date="2018-07-09T10:18:00Z" w:initials="PRM">
-    <w:p>
-      <w:pPr>
-        <w:pStyle w:val="CommentText"/>
-      </w:pPr>
-      <w:r>
-        <w:rPr>
-          <w:rStyle w:val="CommentReference"/>
-        </w:rPr>
-        <w:annotationRef/>
-      </w:r>
-      <w:r>
-        <w:t>I thought we were talking about Figure 6</w:t>
-      </w:r>
-    </w:p>
-  </w:comment>
-  <w:comment w:id="184" w:author="Ezzati, Majid" w:date="2018-06-26T22:01:00Z" w:initials="EM">
+  <w:comment w:id="183" w:author="Ezzati, Majid" w:date="2018-06-26T22:01:00Z" w:initials="EM">
     <w:p>
       <w:pPr>
         <w:pStyle w:val="CommentText"/>
@@ -14956,7 +14927,6 @@
 
 <file path=word/commentsExtended.xml><?xml version="1.0" encoding="utf-8"?>
 <w15:commentsEx xmlns:wpc="http://schemas.microsoft.com/office/word/2010/wordprocessingCanvas" xmlns:mo="http://schemas.microsoft.com/office/mac/office/2008/main" xmlns:mc="http://schemas.openxmlformats.org/markup-compatibility/2006" xmlns:mv="urn:schemas-microsoft-com:mac:vml" xmlns:o="urn:schemas-microsoft-com:office:office" xmlns:r="http://schemas.openxmlformats.org/officeDocument/2006/relationships" xmlns:m="http://schemas.openxmlformats.org/officeDocument/2006/math" xmlns:v="urn:schemas-microsoft-com:vml" xmlns:wp14="http://schemas.microsoft.com/office/word/2010/wordprocessingDrawing" xmlns:wp="http://schemas.openxmlformats.org/drawingml/2006/wordprocessingDrawing" xmlns:w10="urn:schemas-microsoft-com:office:word" xmlns:w="http://schemas.openxmlformats.org/wordprocessingml/2006/main" xmlns:w14="http://schemas.microsoft.com/office/word/2010/wordml" xmlns:w15="http://schemas.microsoft.com/office/word/2012/wordml" xmlns:wpg="http://schemas.microsoft.com/office/word/2010/wordprocessingGroup" xmlns:wpi="http://schemas.microsoft.com/office/word/2010/wordprocessingInk" xmlns:wne="http://schemas.microsoft.com/office/word/2006/wordml" xmlns:wps="http://schemas.microsoft.com/office/word/2010/wordprocessingShape" mc:Ignorable="w14 w15 wp14">
-  <w15:commentEx w15:paraId="56F8E73E" w15:done="0"/>
   <w15:commentEx w15:paraId="668901A5" w15:done="0"/>
   <w15:commentEx w15:paraId="137EA2F8" w15:done="0"/>
   <w15:commentEx w15:paraId="448D0CF9" w15:paraIdParent="137EA2F8" w15:done="0"/>
@@ -16757,7 +16727,7 @@
 </file>
 
 <file path=customXml/itemProps1.xml><?xml version="1.0" encoding="utf-8"?>
-<ds:datastoreItem xmlns:ds="http://schemas.openxmlformats.org/officeDocument/2006/customXml" ds:itemID="{EF3692CC-DB6C-1B44-A409-66A6B96C507C}">
+<ds:datastoreItem xmlns:ds="http://schemas.openxmlformats.org/officeDocument/2006/customXml" ds:itemID="{6F3DC13D-6351-4C47-A8D4-96DA21BD8B16}">
   <ds:schemaRefs>
     <ds:schemaRef ds:uri="http://schemas.openxmlformats.org/officeDocument/2006/bibliography"/>
   </ds:schemaRefs>

</xml_diff>